<commit_message>
github update to dissertation
</commit_message>
<xml_diff>
--- a/1st Deliverable/Report.docx
+++ b/1st Deliverable/Report.docx
@@ -1105,8 +1105,18 @@
           <w:sz w:val="22"/>
           <w:szCs w:val="22"/>
         </w:rPr>
-        <w:t>– Hypertext Preprocessor</w:t>
-      </w:r>
+        <w:t xml:space="preserve">– Hypertext </w:t>
+      </w:r>
+      <w:proofErr w:type="spellStart"/>
+      <w:r>
+        <w:rPr>
+          <w:rFonts w:ascii="Calibri" w:hAnsi="Calibri" w:cs="Calibri"/>
+          <w:sz w:val="22"/>
+          <w:szCs w:val="22"/>
+        </w:rPr>
+        <w:t>Preprocessor</w:t>
+      </w:r>
+      <w:proofErr w:type="spellEnd"/>
     </w:p>
     <w:p>
       <w:pPr>
@@ -5764,6 +5774,7 @@
         </w:rPr>
         <w:t>(</w:t>
       </w:r>
+      <w:proofErr w:type="spellStart"/>
       <w:r>
         <w:rPr>
           <w:rFonts w:ascii="Calibri" w:hAnsi="Calibri" w:cs="Calibri"/>
@@ -5774,6 +5785,7 @@
         </w:rPr>
         <w:t>Seilhamer</w:t>
       </w:r>
+      <w:proofErr w:type="spellEnd"/>
       <w:r>
         <w:rPr>
           <w:rFonts w:ascii="Calibri" w:hAnsi="Calibri" w:cs="Calibri"/>
@@ -6564,7 +6576,7 @@
                                   <w:szCs w:val="22"/>
                                 </w:rPr>
                               </w:pPr>
-                              <w:bookmarkStart w:id="12" w:name="_Toc25076018"/>
+                              <w:bookmarkStart w:id="11" w:name="_Toc25076018"/>
                               <w:r>
                                 <w:rPr>
                                   <w:rFonts w:ascii="Calibri" w:hAnsi="Calibri" w:cs="Calibri"/>
@@ -6647,7 +6659,7 @@
                                 </w:rPr>
                                 <w:t>, 2013</w:t>
                               </w:r>
-                              <w:bookmarkEnd w:id="12"/>
+                              <w:bookmarkEnd w:id="11"/>
                             </w:p>
                           </w:txbxContent>
                         </wps:txbx>
@@ -7072,7 +7084,7 @@
           <w:szCs w:val="28"/>
         </w:rPr>
       </w:pPr>
-      <w:bookmarkStart w:id="14" w:name="_Toc25242303"/>
+      <w:bookmarkStart w:id="12" w:name="_Toc25242303"/>
       <w:r>
         <w:rPr>
           <w:rFonts w:ascii="Calibri" w:hAnsi="Calibri" w:cs="Calibri"/>
@@ -7090,7 +7102,7 @@
         </w:rPr>
         <w:t>2 Learning Management System</w:t>
       </w:r>
-      <w:bookmarkEnd w:id="14"/>
+      <w:bookmarkEnd w:id="12"/>
     </w:p>
     <w:p>
       <w:pPr>
@@ -7233,7 +7245,7 @@
           <w:szCs w:val="32"/>
         </w:rPr>
       </w:pPr>
-      <w:bookmarkStart w:id="15" w:name="_Toc25242304"/>
+      <w:bookmarkStart w:id="13" w:name="_Toc25242304"/>
       <w:r>
         <w:rPr>
           <w:rFonts w:ascii="Calibri" w:hAnsi="Calibri" w:cs="Calibri"/>
@@ -7242,7 +7254,7 @@
         </w:rPr>
         <w:t>2.2 Mobile Technology Review</w:t>
       </w:r>
-      <w:bookmarkEnd w:id="15"/>
+      <w:bookmarkEnd w:id="13"/>
     </w:p>
     <w:p>
       <w:pPr>
@@ -7305,7 +7317,7 @@
           <w:szCs w:val="28"/>
         </w:rPr>
       </w:pPr>
-      <w:bookmarkStart w:id="16" w:name="_Toc25242305"/>
+      <w:bookmarkStart w:id="14" w:name="_Toc25242305"/>
       <w:r>
         <w:rPr>
           <w:rFonts w:ascii="Calibri" w:hAnsi="Calibri" w:cs="Calibri"/>
@@ -7315,7 +7327,7 @@
         <w:lastRenderedPageBreak/>
         <w:t>2.2.1 Software</w:t>
       </w:r>
-      <w:bookmarkEnd w:id="16"/>
+      <w:bookmarkEnd w:id="14"/>
     </w:p>
     <w:p>
       <w:pPr>
@@ -7425,6 +7437,7 @@
         </w:rPr>
         <w:t xml:space="preserve"> including decreasing development time because of code reuse and increasing efficiency on executed tasks. Disadvantages of third-party libraries are that they often have little technical support and can cause security flaws in your application if its code contains vulnerabilities (</w:t>
       </w:r>
+      <w:proofErr w:type="spellStart"/>
       <w:r>
         <w:rPr>
           <w:rFonts w:ascii="Calibri" w:hAnsi="Calibri" w:cs="Calibri"/>
@@ -7435,6 +7448,7 @@
         </w:rPr>
         <w:t>Raemaekers</w:t>
       </w:r>
+      <w:proofErr w:type="spellEnd"/>
       <w:r>
         <w:rPr>
           <w:rFonts w:ascii="Calibri" w:hAnsi="Calibri" w:cs="Calibri"/>
@@ -7459,7 +7473,25 @@
           <w:sz w:val="22"/>
           <w:szCs w:val="22"/>
         </w:rPr>
-        <w:t xml:space="preserve">, 2012) (Haefliger </w:t>
+        <w:t>, 2012) (</w:t>
+      </w:r>
+      <w:proofErr w:type="spellStart"/>
+      <w:r>
+        <w:rPr>
+          <w:rFonts w:ascii="Calibri" w:hAnsi="Calibri" w:cs="Calibri"/>
+          <w:sz w:val="22"/>
+          <w:szCs w:val="22"/>
+        </w:rPr>
+        <w:t>Haefliger</w:t>
+      </w:r>
+      <w:proofErr w:type="spellEnd"/>
+      <w:r>
+        <w:rPr>
+          <w:rFonts w:ascii="Calibri" w:hAnsi="Calibri" w:cs="Calibri"/>
+          <w:sz w:val="22"/>
+          <w:szCs w:val="22"/>
+        </w:rPr>
+        <w:t xml:space="preserve"> </w:t>
       </w:r>
       <w:r>
         <w:rPr>
@@ -7710,6 +7742,7 @@
         </w:rPr>
         <w:t xml:space="preserve"> (</w:t>
       </w:r>
+      <w:proofErr w:type="spellStart"/>
       <w:r>
         <w:rPr>
           <w:rFonts w:ascii="Calibri" w:hAnsi="Calibri" w:cs="Calibri"/>
@@ -7718,7 +7751,18 @@
           <w:szCs w:val="22"/>
           <w:shd w:val="clear" w:color="auto" w:fill="FFFFFF"/>
         </w:rPr>
-        <w:t>Haefliger, 2008).</w:t>
+        <w:t>Haefliger</w:t>
+      </w:r>
+      <w:proofErr w:type="spellEnd"/>
+      <w:r>
+        <w:rPr>
+          <w:rFonts w:ascii="Calibri" w:hAnsi="Calibri" w:cs="Calibri"/>
+          <w:color w:val="222222"/>
+          <w:sz w:val="22"/>
+          <w:szCs w:val="22"/>
+          <w:shd w:val="clear" w:color="auto" w:fill="FFFFFF"/>
+        </w:rPr>
+        <w:t>, 2008).</w:t>
       </w:r>
     </w:p>
     <w:p>
@@ -7789,7 +7833,7 @@
           <w:szCs w:val="22"/>
         </w:rPr>
       </w:pPr>
-      <w:bookmarkStart w:id="17" w:name="_Toc25076019"/>
+      <w:bookmarkStart w:id="15" w:name="_Toc25076019"/>
       <w:r>
         <w:rPr>
           <w:rFonts w:ascii="Calibri" w:hAnsi="Calibri" w:cs="Calibri"/>
@@ -7849,7 +7893,7 @@
         </w:rPr>
         <w:t>: Token System for Push Requests</w:t>
       </w:r>
-      <w:bookmarkEnd w:id="17"/>
+      <w:bookmarkEnd w:id="15"/>
     </w:p>
     <w:p>
       <w:pPr>
@@ -8018,6 +8062,7 @@
         </w:rPr>
         <w:t>As society has increasingly begun to use mobile devices for security sensitive tasks, like storing passwords and banking information, it has become imperative that mobile device data is stored securely. REACT-Native can use a number of security mechanisms that are available to do this: (</w:t>
       </w:r>
+      <w:proofErr w:type="spellStart"/>
       <w:r>
         <w:rPr>
           <w:rFonts w:ascii="Calibri" w:hAnsi="Calibri" w:cs="Calibri"/>
@@ -8026,7 +8071,18 @@
           <w:szCs w:val="22"/>
           <w:shd w:val="clear" w:color="auto" w:fill="FFFFFF"/>
         </w:rPr>
-        <w:t xml:space="preserve">Cooijmans </w:t>
+        <w:t>Cooijmans</w:t>
+      </w:r>
+      <w:proofErr w:type="spellEnd"/>
+      <w:r>
+        <w:rPr>
+          <w:rFonts w:ascii="Calibri" w:hAnsi="Calibri" w:cs="Calibri"/>
+          <w:color w:val="222222"/>
+          <w:sz w:val="22"/>
+          <w:szCs w:val="22"/>
+          <w:shd w:val="clear" w:color="auto" w:fill="FFFFFF"/>
+        </w:rPr>
+        <w:t xml:space="preserve"> </w:t>
       </w:r>
       <w:r>
         <w:rPr>
@@ -8226,6 +8282,7 @@
         </w:rPr>
         <w:t>Keychain or KeyStore can be accessed in REACT-Native through use of a third-party library, for example react-native-keychain (</w:t>
       </w:r>
+      <w:proofErr w:type="spellStart"/>
       <w:r>
         <w:rPr>
           <w:rFonts w:ascii="Calibri" w:hAnsi="Calibri" w:cs="Calibri"/>
@@ -8234,7 +8291,18 @@
           <w:szCs w:val="22"/>
           <w:shd w:val="clear" w:color="auto" w:fill="FFFFFF"/>
         </w:rPr>
-        <w:t>oblador, 2019</w:t>
+        <w:t>oblador</w:t>
+      </w:r>
+      <w:proofErr w:type="spellEnd"/>
+      <w:r>
+        <w:rPr>
+          <w:rFonts w:ascii="Calibri" w:hAnsi="Calibri" w:cs="Calibri"/>
+          <w:color w:val="000000"/>
+          <w:sz w:val="22"/>
+          <w:szCs w:val="22"/>
+          <w:shd w:val="clear" w:color="auto" w:fill="FFFFFF"/>
+        </w:rPr>
+        <w:t>, 2019</w:t>
       </w:r>
       <w:r>
         <w:rPr>
@@ -8448,7 +8516,7 @@
                                   <w:szCs w:val="22"/>
                                 </w:rPr>
                               </w:pPr>
-                              <w:bookmarkStart w:id="18" w:name="_Toc25076020"/>
+                              <w:bookmarkStart w:id="16" w:name="_Toc25076020"/>
                               <w:r>
                                 <w:rPr>
                                   <w:rFonts w:ascii="Calibri" w:hAnsi="Calibri" w:cs="Calibri"/>
@@ -8507,7 +8575,7 @@
                                 </w:rPr>
                                 <w:t>: myHWU (Collabro, 2017)</w:t>
                               </w:r>
-                              <w:bookmarkEnd w:id="18"/>
+                              <w:bookmarkEnd w:id="16"/>
                             </w:p>
                           </w:txbxContent>
                         </wps:txbx>
@@ -8727,7 +8795,7 @@
                                   <w:szCs w:val="32"/>
                                 </w:rPr>
                               </w:pPr>
-                              <w:bookmarkStart w:id="20" w:name="_Toc25076021"/>
+                              <w:bookmarkStart w:id="17" w:name="_Toc25076021"/>
                               <w:r>
                                 <w:rPr>
                                   <w:rFonts w:ascii="Calibri" w:hAnsi="Calibri" w:cs="Calibri"/>
@@ -8786,7 +8854,7 @@
                                 </w:rPr>
                                 <w:t>: Timetable &amp; Room Finder (University of Glasgow, 2019)</w:t>
                               </w:r>
-                              <w:bookmarkEnd w:id="20"/>
+                              <w:bookmarkEnd w:id="17"/>
                             </w:p>
                           </w:txbxContent>
                         </wps:txbx>
@@ -8944,7 +9012,7 @@
           <w:szCs w:val="28"/>
         </w:rPr>
       </w:pPr>
-      <w:bookmarkStart w:id="22" w:name="_Toc25242306"/>
+      <w:bookmarkStart w:id="18" w:name="_Toc25242306"/>
       <w:r>
         <w:rPr>
           <w:rFonts w:ascii="Calibri" w:hAnsi="Calibri" w:cs="Calibri"/>
@@ -8953,7 +9021,7 @@
         </w:rPr>
         <w:t>2.2.2 Existing Applications</w:t>
       </w:r>
-      <w:bookmarkEnd w:id="22"/>
+      <w:bookmarkEnd w:id="18"/>
     </w:p>
     <w:p>
       <w:pPr>
@@ -8997,8 +9065,27 @@
           <w:sz w:val="22"/>
           <w:szCs w:val="22"/>
         </w:rPr>
-        <w:t xml:space="preserve"> to try and take advantage of research into students’ mobile practices. Two such examples are ‘myHWU’ (</w:t>
-      </w:r>
+        <w:t xml:space="preserve"> to try and take advantage of research into students’ mobile practices. Two such examples are ‘</w:t>
+      </w:r>
+      <w:proofErr w:type="spellStart"/>
+      <w:r>
+        <w:rPr>
+          <w:rFonts w:ascii="Calibri" w:hAnsi="Calibri" w:cs="Calibri"/>
+          <w:sz w:val="22"/>
+          <w:szCs w:val="22"/>
+        </w:rPr>
+        <w:t>myHWU</w:t>
+      </w:r>
+      <w:proofErr w:type="spellEnd"/>
+      <w:r>
+        <w:rPr>
+          <w:rFonts w:ascii="Calibri" w:hAnsi="Calibri" w:cs="Calibri"/>
+          <w:sz w:val="22"/>
+          <w:szCs w:val="22"/>
+        </w:rPr>
+        <w:t>’ (</w:t>
+      </w:r>
+      <w:proofErr w:type="spellStart"/>
       <w:r>
         <w:rPr>
           <w:rFonts w:ascii="Calibri" w:hAnsi="Calibri" w:cs="Calibri"/>
@@ -9007,7 +9094,18 @@
           <w:szCs w:val="22"/>
           <w:shd w:val="clear" w:color="auto" w:fill="FFFFFF"/>
         </w:rPr>
-        <w:t>Collabro, 2017</w:t>
+        <w:t>Collabro</w:t>
+      </w:r>
+      <w:proofErr w:type="spellEnd"/>
+      <w:r>
+        <w:rPr>
+          <w:rFonts w:ascii="Calibri" w:hAnsi="Calibri" w:cs="Calibri"/>
+          <w:color w:val="000000"/>
+          <w:sz w:val="22"/>
+          <w:szCs w:val="22"/>
+          <w:shd w:val="clear" w:color="auto" w:fill="FFFFFF"/>
+        </w:rPr>
+        <w:t>, 2017</w:t>
       </w:r>
       <w:r>
         <w:rPr>
@@ -9047,7 +9145,43 @@
           <w:sz w:val="22"/>
           <w:szCs w:val="22"/>
         </w:rPr>
-        <w:t xml:space="preserve">As figures 5 and 6 shows, both ‘myHWU’ (Collabro, 2017) and ‘Timetable &amp; </w:t>
+        <w:t>As figures 5 and 6 shows, both ‘</w:t>
+      </w:r>
+      <w:proofErr w:type="spellStart"/>
+      <w:r>
+        <w:rPr>
+          <w:rFonts w:ascii="Calibri" w:hAnsi="Calibri" w:cs="Calibri"/>
+          <w:sz w:val="22"/>
+          <w:szCs w:val="22"/>
+        </w:rPr>
+        <w:t>myHWU</w:t>
+      </w:r>
+      <w:proofErr w:type="spellEnd"/>
+      <w:r>
+        <w:rPr>
+          <w:rFonts w:ascii="Calibri" w:hAnsi="Calibri" w:cs="Calibri"/>
+          <w:sz w:val="22"/>
+          <w:szCs w:val="22"/>
+        </w:rPr>
+        <w:t>’ (</w:t>
+      </w:r>
+      <w:proofErr w:type="spellStart"/>
+      <w:r>
+        <w:rPr>
+          <w:rFonts w:ascii="Calibri" w:hAnsi="Calibri" w:cs="Calibri"/>
+          <w:sz w:val="22"/>
+          <w:szCs w:val="22"/>
+        </w:rPr>
+        <w:t>Collabro</w:t>
+      </w:r>
+      <w:proofErr w:type="spellEnd"/>
+      <w:r>
+        <w:rPr>
+          <w:rFonts w:ascii="Calibri" w:hAnsi="Calibri" w:cs="Calibri"/>
+          <w:sz w:val="22"/>
+          <w:szCs w:val="22"/>
+        </w:rPr>
+        <w:t xml:space="preserve">, 2017) and ‘Timetable &amp; </w:t>
       </w:r>
       <w:r>
         <w:rPr>
@@ -9056,7 +9190,43 @@
           <w:szCs w:val="22"/>
         </w:rPr>
         <w:lastRenderedPageBreak/>
-        <w:t xml:space="preserve">Room Finder’ (University of Glasgow, 2019) have bland UIs. ‘myHWU’ has a lot of functionality which makes the UI seem busy and cluttered. This can turn users away when they are looking for something specific, such as their student record. A good aspect of ‘myHWU’ however was its use of colour, font and font weight to control the hierarchy of elements that are on screen compared with ‘Timetable &amp; Room Finder’ which relies heavily on the font size to control the hierarchy of elements. </w:t>
+        <w:t>Room Finder’ (University of Glasgow, 2019) have bland UIs. ‘</w:t>
+      </w:r>
+      <w:proofErr w:type="spellStart"/>
+      <w:r>
+        <w:rPr>
+          <w:rFonts w:ascii="Calibri" w:hAnsi="Calibri" w:cs="Calibri"/>
+          <w:sz w:val="22"/>
+          <w:szCs w:val="22"/>
+        </w:rPr>
+        <w:t>myHWU</w:t>
+      </w:r>
+      <w:proofErr w:type="spellEnd"/>
+      <w:r>
+        <w:rPr>
+          <w:rFonts w:ascii="Calibri" w:hAnsi="Calibri" w:cs="Calibri"/>
+          <w:sz w:val="22"/>
+          <w:szCs w:val="22"/>
+        </w:rPr>
+        <w:t>’ has a lot of functionality which makes the UI seem busy and cluttered. This can turn users away when they are looking for something specific, such as their student record. A good aspect of ‘</w:t>
+      </w:r>
+      <w:proofErr w:type="spellStart"/>
+      <w:r>
+        <w:rPr>
+          <w:rFonts w:ascii="Calibri" w:hAnsi="Calibri" w:cs="Calibri"/>
+          <w:sz w:val="22"/>
+          <w:szCs w:val="22"/>
+        </w:rPr>
+        <w:t>myHWU</w:t>
+      </w:r>
+      <w:proofErr w:type="spellEnd"/>
+      <w:r>
+        <w:rPr>
+          <w:rFonts w:ascii="Calibri" w:hAnsi="Calibri" w:cs="Calibri"/>
+          <w:sz w:val="22"/>
+          <w:szCs w:val="22"/>
+        </w:rPr>
+        <w:t xml:space="preserve">’ however was its use of colour, font and font weight to control the hierarchy of elements that are on screen compared with ‘Timetable &amp; Room Finder’ which relies heavily on the font size to control the hierarchy of elements. </w:t>
       </w:r>
     </w:p>
     <w:p>
@@ -9323,8 +9493,6 @@
         </w:rPr>
         <w:t xml:space="preserve"> between the two systems</w:t>
       </w:r>
-      <w:bookmarkStart w:id="23" w:name="_GoBack"/>
-      <w:bookmarkEnd w:id="23"/>
       <w:r>
         <w:rPr>
           <w:rFonts w:ascii="Calibri" w:hAnsi="Calibri" w:cs="Calibri"/>
@@ -9351,7 +9519,7 @@
           <w:szCs w:val="36"/>
         </w:rPr>
       </w:pPr>
-      <w:bookmarkStart w:id="24" w:name="_Toc25242307"/>
+      <w:bookmarkStart w:id="19" w:name="_Toc25242307"/>
       <w:r>
         <w:rPr>
           <w:rFonts w:ascii="Calibri" w:hAnsi="Calibri" w:cs="Calibri"/>
@@ -9361,7 +9529,7 @@
         <w:lastRenderedPageBreak/>
         <w:t>3. Requirements Analysis</w:t>
       </w:r>
-      <w:bookmarkEnd w:id="24"/>
+      <w:bookmarkEnd w:id="19"/>
     </w:p>
     <w:p>
       <w:pPr>
@@ -9379,7 +9547,7 @@
           <w:szCs w:val="32"/>
         </w:rPr>
       </w:pPr>
-      <w:bookmarkStart w:id="25" w:name="_Toc25242308"/>
+      <w:bookmarkStart w:id="20" w:name="_Toc25242308"/>
       <w:r>
         <w:rPr>
           <w:rFonts w:ascii="Calibri" w:hAnsi="Calibri" w:cs="Calibri"/>
@@ -9388,7 +9556,7 @@
         </w:rPr>
         <w:t>3.1 System Requirements Analysis</w:t>
       </w:r>
-      <w:bookmarkEnd w:id="25"/>
+      <w:bookmarkEnd w:id="20"/>
     </w:p>
     <w:p>
       <w:pPr>
@@ -9936,24 +10104,22 @@
                 <w:rFonts w:ascii="Calibri" w:hAnsi="Calibri" w:cs="Calibri"/>
                 <w:b/>
                 <w:bCs/>
-                <w:i/>
-                <w:iCs/>
-                <w:sz w:val="22"/>
-                <w:szCs w:val="22"/>
-              </w:rPr>
-            </w:pPr>
+                <w:sz w:val="22"/>
+                <w:szCs w:val="22"/>
+              </w:rPr>
+            </w:pPr>
+            <w:bookmarkStart w:id="21" w:name="_GoBack"/>
             <w:r>
               <w:rPr>
                 <w:rFonts w:ascii="Calibri" w:hAnsi="Calibri" w:cs="Calibri"/>
                 <w:b/>
                 <w:bCs/>
-                <w:i/>
-                <w:iCs/>
                 <w:sz w:val="22"/>
                 <w:szCs w:val="22"/>
               </w:rPr>
               <w:t>FSR-2</w:t>
             </w:r>
+            <w:bookmarkEnd w:id="21"/>
           </w:p>
         </w:tc>
         <w:tc>
@@ -12580,7 +12746,7 @@
           <w:szCs w:val="28"/>
         </w:rPr>
       </w:pPr>
-      <w:bookmarkStart w:id="26" w:name="_Toc25242309"/>
+      <w:bookmarkStart w:id="22" w:name="_Toc25242309"/>
       <w:r>
         <w:rPr>
           <w:rFonts w:ascii="Calibri" w:hAnsi="Calibri" w:cs="Calibri"/>
@@ -12589,7 +12755,7 @@
         </w:rPr>
         <w:t>3.1.1 Use Cases</w:t>
       </w:r>
-      <w:bookmarkEnd w:id="26"/>
+      <w:bookmarkEnd w:id="22"/>
     </w:p>
     <w:p>
       <w:pPr>
@@ -12665,7 +12831,7 @@
           <w:szCs w:val="22"/>
         </w:rPr>
       </w:pPr>
-      <w:bookmarkStart w:id="27" w:name="_Toc25076022"/>
+      <w:bookmarkStart w:id="23" w:name="_Toc25076022"/>
       <w:r>
         <w:rPr>
           <w:rFonts w:ascii="Calibri" w:hAnsi="Calibri" w:cs="Calibri"/>
@@ -12723,7 +12889,7 @@
         </w:rPr>
         <w:t>: Use Case for System Requirements</w:t>
       </w:r>
-      <w:bookmarkEnd w:id="27"/>
+      <w:bookmarkEnd w:id="23"/>
     </w:p>
     <w:p>
       <w:pPr>
@@ -12818,7 +12984,7 @@
           <w:szCs w:val="32"/>
         </w:rPr>
       </w:pPr>
-      <w:bookmarkStart w:id="28" w:name="_Toc25242310"/>
+      <w:bookmarkStart w:id="24" w:name="_Toc25242310"/>
       <w:r>
         <w:rPr>
           <w:rFonts w:ascii="Calibri" w:hAnsi="Calibri" w:cs="Calibri"/>
@@ -12828,7 +12994,7 @@
         <w:lastRenderedPageBreak/>
         <w:t>3.2 User Requirements Analysis</w:t>
       </w:r>
-      <w:bookmarkEnd w:id="28"/>
+      <w:bookmarkEnd w:id="24"/>
     </w:p>
     <w:p>
       <w:pPr>
@@ -12990,7 +13156,7 @@
           <w:szCs w:val="32"/>
         </w:rPr>
       </w:pPr>
-      <w:bookmarkStart w:id="29" w:name="_Toc25242311"/>
+      <w:bookmarkStart w:id="25" w:name="_Toc25242311"/>
       <w:r>
         <w:rPr>
           <w:rFonts w:ascii="Calibri" w:hAnsi="Calibri" w:cs="Calibri"/>
@@ -12999,7 +13165,7 @@
         </w:rPr>
         <w:t>3.3 Challenges</w:t>
       </w:r>
-      <w:bookmarkEnd w:id="29"/>
+      <w:bookmarkEnd w:id="25"/>
     </w:p>
     <w:p>
       <w:pPr>
@@ -13084,7 +13250,7 @@
           <w:szCs w:val="28"/>
         </w:rPr>
       </w:pPr>
-      <w:bookmarkStart w:id="30" w:name="_Toc25242312"/>
+      <w:bookmarkStart w:id="26" w:name="_Toc25242312"/>
       <w:r>
         <w:rPr>
           <w:rFonts w:ascii="Calibri" w:hAnsi="Calibri" w:cs="Calibri"/>
@@ -13093,7 +13259,7 @@
         </w:rPr>
         <w:t>3.3.1 Access to University Database</w:t>
       </w:r>
-      <w:bookmarkEnd w:id="30"/>
+      <w:bookmarkEnd w:id="26"/>
     </w:p>
     <w:p>
       <w:pPr>
@@ -13497,7 +13663,7 @@
           <w:szCs w:val="28"/>
         </w:rPr>
       </w:pPr>
-      <w:bookmarkStart w:id="31" w:name="_Toc25242313"/>
+      <w:bookmarkStart w:id="27" w:name="_Toc25242313"/>
       <w:r>
         <w:rPr>
           <w:rFonts w:ascii="Calibri" w:hAnsi="Calibri" w:cs="Calibri"/>
@@ -13506,7 +13672,7 @@
         </w:rPr>
         <w:t>3.3.2 Storing Student Information</w:t>
       </w:r>
-      <w:bookmarkEnd w:id="31"/>
+      <w:bookmarkEnd w:id="27"/>
     </w:p>
     <w:p>
       <w:pPr>
@@ -13520,20 +13686,26 @@
         <w:spacing w:line="480" w:lineRule="auto"/>
         <w:rPr>
           <w:rFonts w:ascii="Calibri" w:hAnsi="Calibri" w:cs="Calibri"/>
-        </w:rPr>
-      </w:pPr>
-      <w:r>
-        <w:rPr>
-          <w:rFonts w:ascii="Calibri" w:hAnsi="Calibri" w:cs="Calibri"/>
-        </w:rPr>
-        <w:t xml:space="preserve">Data such as user passwords, application media, push notification certificates, and user timetables will all need to be stored on local device memory. There may not, however, be any available space on the local device in which to save this data. This project’s database </w:t>
-      </w:r>
-      <w:r>
-        <w:rPr>
-          <w:rFonts w:ascii="Calibri" w:hAnsi="Calibri" w:cs="Calibri"/>
+          <w:sz w:val="22"/>
+          <w:szCs w:val="22"/>
+        </w:rPr>
+      </w:pPr>
+      <w:r>
+        <w:rPr>
+          <w:rFonts w:ascii="Calibri" w:hAnsi="Calibri" w:cs="Calibri"/>
+          <w:sz w:val="22"/>
+          <w:szCs w:val="22"/>
+        </w:rPr>
+        <w:t xml:space="preserve">Data such as user passwords, application media, push notification certificates, and user timetables will all need to be stored on local device memory. There may not, however, be any available space </w:t>
+      </w:r>
+      <w:r>
+        <w:rPr>
+          <w:rFonts w:ascii="Calibri" w:hAnsi="Calibri" w:cs="Calibri"/>
+          <w:sz w:val="22"/>
+          <w:szCs w:val="22"/>
         </w:rPr>
         <w:lastRenderedPageBreak/>
-        <w:t>will integrate with the available memory in order to reduce the weight on the local device where possible.</w:t>
+        <w:t>on the local device in which to save this data. This project’s database will integrate with the available memory in order to reduce the weight on the local device where possible.</w:t>
       </w:r>
     </w:p>
     <w:p>
@@ -13555,7 +13727,7 @@
           <w:szCs w:val="28"/>
         </w:rPr>
       </w:pPr>
-      <w:bookmarkStart w:id="32" w:name="_Toc25242314"/>
+      <w:bookmarkStart w:id="28" w:name="_Toc25242314"/>
       <w:r>
         <w:rPr>
           <w:rFonts w:ascii="Calibri" w:hAnsi="Calibri" w:cs="Calibri"/>
@@ -13564,7 +13736,7 @@
         </w:rPr>
         <w:t>3.3.3 Compatibility with all Smartphone Types</w:t>
       </w:r>
-      <w:bookmarkEnd w:id="32"/>
+      <w:bookmarkEnd w:id="28"/>
     </w:p>
     <w:p>
       <w:pPr>
@@ -13642,7 +13814,7 @@
           <w:szCs w:val="22"/>
         </w:rPr>
       </w:pPr>
-      <w:bookmarkStart w:id="33" w:name="_Toc25076023"/>
+      <w:bookmarkStart w:id="29" w:name="_Toc25076023"/>
       <w:r>
         <w:rPr>
           <w:rFonts w:ascii="Calibri" w:hAnsi="Calibri" w:cs="Calibri"/>
@@ -13699,9 +13871,27 @@
           <w:sz w:val="22"/>
           <w:szCs w:val="22"/>
         </w:rPr>
-        <w:t>: Mobile &amp; Tablet Operating System Market Share Worldwide from Sept 2019 – Sept 2019, GlobalStats, 2019</w:t>
-      </w:r>
-      <w:bookmarkEnd w:id="33"/>
+        <w:t xml:space="preserve">: Mobile &amp; Tablet Operating System Market Share Worldwide from Sept 2019 – Sept 2019, </w:t>
+      </w:r>
+      <w:proofErr w:type="spellStart"/>
+      <w:r>
+        <w:rPr>
+          <w:rFonts w:ascii="Calibri" w:hAnsi="Calibri" w:cs="Calibri"/>
+          <w:sz w:val="22"/>
+          <w:szCs w:val="22"/>
+        </w:rPr>
+        <w:t>GlobalStats</w:t>
+      </w:r>
+      <w:proofErr w:type="spellEnd"/>
+      <w:r>
+        <w:rPr>
+          <w:rFonts w:ascii="Calibri" w:hAnsi="Calibri" w:cs="Calibri"/>
+          <w:sz w:val="22"/>
+          <w:szCs w:val="22"/>
+        </w:rPr>
+        <w:t>, 2019</w:t>
+      </w:r>
+      <w:bookmarkEnd w:id="29"/>
     </w:p>
     <w:p>
       <w:pPr>
@@ -13734,7 +13924,25 @@
           <w:sz w:val="22"/>
           <w:szCs w:val="22"/>
         </w:rPr>
-        <w:t xml:space="preserve"> shows, the combined market shares of iOS and Android make up the majority of the mobile OS industry. There are, however, a number of other mobile OS platforms including KaiOS, Windows and Samsung. As this project’s mobile application is aimed at as wide a student user base as possible, development will also take into account these smaller mobile OS.</w:t>
+        <w:t xml:space="preserve"> shows, the combined market shares of iOS and Android make up the majority of the mobile OS industry. There are, however, a number of other mobile OS platforms including </w:t>
+      </w:r>
+      <w:proofErr w:type="spellStart"/>
+      <w:r>
+        <w:rPr>
+          <w:rFonts w:ascii="Calibri" w:hAnsi="Calibri" w:cs="Calibri"/>
+          <w:sz w:val="22"/>
+          <w:szCs w:val="22"/>
+        </w:rPr>
+        <w:t>KaiOS</w:t>
+      </w:r>
+      <w:proofErr w:type="spellEnd"/>
+      <w:r>
+        <w:rPr>
+          <w:rFonts w:ascii="Calibri" w:hAnsi="Calibri" w:cs="Calibri"/>
+          <w:sz w:val="22"/>
+          <w:szCs w:val="22"/>
+        </w:rPr>
+        <w:t>, Windows and Samsung. As this project’s mobile application is aimed at as wide a student user base as possible, development will also take into account these smaller mobile OS.</w:t>
       </w:r>
     </w:p>
     <w:p>
@@ -13780,7 +13988,7 @@
           <w:szCs w:val="36"/>
         </w:rPr>
       </w:pPr>
-      <w:bookmarkStart w:id="34" w:name="_Toc25242315"/>
+      <w:bookmarkStart w:id="30" w:name="_Toc25242315"/>
       <w:r>
         <w:rPr>
           <w:rFonts w:ascii="Calibri" w:hAnsi="Calibri" w:cs="Calibri"/>
@@ -13790,7 +13998,7 @@
         <w:lastRenderedPageBreak/>
         <w:t>4. Design</w:t>
       </w:r>
-      <w:bookmarkEnd w:id="34"/>
+      <w:bookmarkEnd w:id="30"/>
     </w:p>
     <w:p>
       <w:pPr>
@@ -13863,7 +14071,7 @@
           <w:szCs w:val="32"/>
         </w:rPr>
       </w:pPr>
-      <w:bookmarkStart w:id="35" w:name="_Toc25242316"/>
+      <w:bookmarkStart w:id="31" w:name="_Toc25242316"/>
       <w:r>
         <w:rPr>
           <w:rFonts w:ascii="Calibri" w:hAnsi="Calibri" w:cs="Calibri"/>
@@ -13872,7 +14080,7 @@
         </w:rPr>
         <w:t>4.1 MVC</w:t>
       </w:r>
-      <w:bookmarkEnd w:id="35"/>
+      <w:bookmarkEnd w:id="31"/>
     </w:p>
     <w:p>
       <w:pPr>
@@ -13999,7 +14207,7 @@
           <w:szCs w:val="22"/>
         </w:rPr>
       </w:pPr>
-      <w:bookmarkStart w:id="36" w:name="_Toc25076024"/>
+      <w:bookmarkStart w:id="32" w:name="_Toc25076024"/>
       <w:r>
         <w:rPr>
           <w:rFonts w:ascii="Calibri" w:hAnsi="Calibri" w:cs="Calibri"/>
@@ -14057,7 +14265,7 @@
         </w:rPr>
         <w:t>: MVC</w:t>
       </w:r>
-      <w:bookmarkEnd w:id="36"/>
+      <w:bookmarkEnd w:id="32"/>
     </w:p>
     <w:p>
       <w:pPr>
@@ -14068,7 +14276,7 @@
           <w:szCs w:val="32"/>
         </w:rPr>
       </w:pPr>
-      <w:bookmarkStart w:id="37" w:name="_Toc25242317"/>
+      <w:bookmarkStart w:id="33" w:name="_Toc25242317"/>
       <w:r>
         <w:rPr>
           <w:rFonts w:ascii="Calibri" w:hAnsi="Calibri" w:cs="Calibri"/>
@@ -14078,7 +14286,7 @@
         <w:lastRenderedPageBreak/>
         <w:t>4.2 Initial Sketch of System Architecture</w:t>
       </w:r>
-      <w:bookmarkEnd w:id="37"/>
+      <w:bookmarkEnd w:id="33"/>
     </w:p>
     <w:p>
       <w:pPr>
@@ -14155,7 +14363,7 @@
           <w:szCs w:val="22"/>
         </w:rPr>
       </w:pPr>
-      <w:bookmarkStart w:id="38" w:name="_Toc25076025"/>
+      <w:bookmarkStart w:id="34" w:name="_Toc25076025"/>
       <w:r>
         <w:rPr>
           <w:rFonts w:ascii="Calibri" w:hAnsi="Calibri" w:cs="Calibri"/>
@@ -14212,59 +14420,525 @@
           <w:szCs w:val="22"/>
         </w:rPr>
         <w:t>: System Architecture</w:t>
+      </w:r>
+      <w:bookmarkEnd w:id="34"/>
+    </w:p>
+    <w:p>
+      <w:pPr>
+        <w:spacing w:line="480" w:lineRule="auto"/>
+        <w:rPr>
+          <w:rFonts w:ascii="Calibri" w:hAnsi="Calibri" w:cs="Calibri"/>
+          <w:sz w:val="22"/>
+          <w:szCs w:val="22"/>
+        </w:rPr>
+      </w:pPr>
+      <w:r>
+        <w:rPr>
+          <w:rFonts w:ascii="Calibri" w:hAnsi="Calibri" w:cs="Calibri"/>
+          <w:sz w:val="22"/>
+          <w:szCs w:val="22"/>
+        </w:rPr>
+        <w:t xml:space="preserve">Figure </w:t>
+      </w:r>
+      <w:r>
+        <w:rPr>
+          <w:rFonts w:ascii="Calibri" w:hAnsi="Calibri" w:cs="Calibri"/>
+          <w:sz w:val="22"/>
+          <w:szCs w:val="22"/>
+        </w:rPr>
+        <w:t>9</w:t>
+      </w:r>
+      <w:r>
+        <w:rPr>
+          <w:rFonts w:ascii="Calibri" w:hAnsi="Calibri" w:cs="Calibri"/>
+          <w:sz w:val="22"/>
+          <w:szCs w:val="22"/>
+        </w:rPr>
+        <w:t xml:space="preserve"> shows an initial sketch of the architecture for this project based upon a client-server architecture model. The client side of the architecture is represented by both of the applications, mobile and desktop, and the server side of the architecture is represented by a separate server </w:t>
+      </w:r>
+      <w:r>
+        <w:rPr>
+          <w:rFonts w:ascii="Calibri" w:hAnsi="Calibri" w:cs="Calibri"/>
+          <w:sz w:val="22"/>
+          <w:szCs w:val="22"/>
+        </w:rPr>
+        <w:lastRenderedPageBreak/>
+        <w:t>which handles the processing.</w:t>
+      </w:r>
+      <w:r>
+        <w:rPr>
+          <w:rFonts w:ascii="Calibri" w:hAnsi="Calibri" w:cs="Calibri"/>
+          <w:sz w:val="22"/>
+          <w:szCs w:val="22"/>
+        </w:rPr>
+        <w:t xml:space="preserve"> Details on the languages used to create individual components within the architecture are given in Section 4.3.</w:t>
+      </w:r>
+    </w:p>
+    <w:p>
+      <w:pPr>
+        <w:pStyle w:val="Heading2"/>
+        <w:rPr>
+          <w:rFonts w:ascii="Calibri" w:hAnsi="Calibri" w:cs="Calibri"/>
+          <w:sz w:val="32"/>
+          <w:szCs w:val="32"/>
+        </w:rPr>
+      </w:pPr>
+      <w:bookmarkStart w:id="35" w:name="_Toc25242318"/>
+      <w:r>
+        <w:rPr>
+          <w:rFonts w:ascii="Calibri" w:hAnsi="Calibri" w:cs="Calibri"/>
+          <w:sz w:val="32"/>
+          <w:szCs w:val="32"/>
+        </w:rPr>
+        <w:t>4.</w:t>
+      </w:r>
+      <w:r>
+        <w:rPr>
+          <w:rFonts w:ascii="Calibri" w:hAnsi="Calibri" w:cs="Calibri"/>
+          <w:sz w:val="32"/>
+          <w:szCs w:val="32"/>
+        </w:rPr>
+        <w:t>3 Architecture Languages</w:t>
+      </w:r>
+      <w:bookmarkEnd w:id="35"/>
+    </w:p>
+    <w:p>
+      <w:pPr>
+        <w:rPr>
+          <w:rFonts w:ascii="Calibri" w:hAnsi="Calibri"/>
+          <w:sz w:val="22"/>
+          <w:szCs w:val="22"/>
+        </w:rPr>
+      </w:pPr>
+    </w:p>
+    <w:p>
+      <w:pPr>
+        <w:pStyle w:val="Heading3"/>
+        <w:rPr>
+          <w:rFonts w:ascii="Calibri" w:hAnsi="Calibri" w:cs="Calibri"/>
+          <w:sz w:val="28"/>
+          <w:szCs w:val="28"/>
+        </w:rPr>
+      </w:pPr>
+      <w:bookmarkStart w:id="36" w:name="_Toc25242319"/>
+      <w:r>
+        <w:rPr>
+          <w:rFonts w:ascii="Calibri" w:hAnsi="Calibri" w:cs="Calibri"/>
+          <w:sz w:val="28"/>
+          <w:szCs w:val="28"/>
+        </w:rPr>
+        <w:t>4</w:t>
+      </w:r>
+      <w:r>
+        <w:rPr>
+          <w:rFonts w:ascii="Calibri" w:hAnsi="Calibri" w:cs="Calibri"/>
+          <w:sz w:val="28"/>
+          <w:szCs w:val="28"/>
+        </w:rPr>
+        <w:t>.3.</w:t>
+      </w:r>
+      <w:r>
+        <w:rPr>
+          <w:rFonts w:ascii="Calibri" w:hAnsi="Calibri" w:cs="Calibri"/>
+          <w:sz w:val="28"/>
+          <w:szCs w:val="28"/>
+        </w:rPr>
+        <w:t>1</w:t>
+      </w:r>
+      <w:r>
+        <w:rPr>
+          <w:rFonts w:ascii="Calibri" w:hAnsi="Calibri" w:cs="Calibri"/>
+          <w:sz w:val="28"/>
+          <w:szCs w:val="28"/>
+        </w:rPr>
+        <w:t xml:space="preserve"> </w:t>
+      </w:r>
+      <w:r>
+        <w:rPr>
+          <w:rFonts w:ascii="Calibri" w:hAnsi="Calibri" w:cs="Calibri"/>
+          <w:sz w:val="28"/>
+          <w:szCs w:val="28"/>
+        </w:rPr>
+        <w:t>Mobile</w:t>
+      </w:r>
+      <w:r>
+        <w:rPr>
+          <w:rFonts w:ascii="Calibri" w:hAnsi="Calibri" w:cs="Calibri"/>
+          <w:sz w:val="28"/>
+          <w:szCs w:val="28"/>
+        </w:rPr>
+        <w:t xml:space="preserve"> Implementation</w:t>
+      </w:r>
+      <w:bookmarkEnd w:id="36"/>
+    </w:p>
+    <w:p>
+      <w:pPr>
+        <w:rPr>
+          <w:rFonts w:ascii="Calibri" w:hAnsi="Calibri" w:cs="Calibri"/>
+        </w:rPr>
+      </w:pPr>
+    </w:p>
+    <w:p>
+      <w:pPr>
+        <w:spacing w:line="480" w:lineRule="auto"/>
+        <w:rPr>
+          <w:rFonts w:ascii="Calibri" w:hAnsi="Calibri" w:cs="Calibri"/>
+          <w:sz w:val="22"/>
+          <w:szCs w:val="22"/>
+        </w:rPr>
+      </w:pPr>
+      <w:r>
+        <w:rPr>
+          <w:rFonts w:ascii="Calibri" w:hAnsi="Calibri" w:cs="Calibri"/>
+          <w:sz w:val="22"/>
+          <w:szCs w:val="22"/>
+        </w:rPr>
+        <w:t>The</w:t>
+      </w:r>
+      <w:r>
+        <w:rPr>
+          <w:rFonts w:ascii="Calibri" w:hAnsi="Calibri" w:cs="Calibri"/>
+          <w:sz w:val="22"/>
+          <w:szCs w:val="22"/>
+        </w:rPr>
+        <w:t xml:space="preserve"> front-end view for the mobile study planner</w:t>
+      </w:r>
+      <w:r>
+        <w:rPr>
+          <w:rFonts w:ascii="Calibri" w:hAnsi="Calibri" w:cs="Calibri"/>
+          <w:sz w:val="22"/>
+          <w:szCs w:val="22"/>
+        </w:rPr>
+        <w:t xml:space="preserve"> will be implemented </w:t>
+      </w:r>
+      <w:r>
+        <w:rPr>
+          <w:rFonts w:ascii="Calibri" w:hAnsi="Calibri" w:cs="Calibri"/>
+          <w:sz w:val="22"/>
+          <w:szCs w:val="22"/>
+        </w:rPr>
+        <w:t>using the REACT-Native framework for compatibility with both iOS and Android. The font-end will provide an initial framework to work with on future development as well as an intuitive UI for users to interact with.</w:t>
+      </w:r>
+    </w:p>
+    <w:p>
+      <w:pPr>
+        <w:spacing w:line="480" w:lineRule="auto"/>
+        <w:rPr>
+          <w:rFonts w:ascii="Calibri" w:hAnsi="Calibri" w:cs="Calibri"/>
+        </w:rPr>
+      </w:pPr>
+    </w:p>
+    <w:p>
+      <w:pPr>
+        <w:spacing w:line="480" w:lineRule="auto"/>
+        <w:rPr>
+          <w:rFonts w:ascii="Calibri" w:hAnsi="Calibri" w:cs="Calibri"/>
+          <w:sz w:val="22"/>
+          <w:szCs w:val="22"/>
+        </w:rPr>
+      </w:pPr>
+      <w:r>
+        <w:rPr>
+          <w:rFonts w:ascii="Calibri" w:hAnsi="Calibri" w:cs="Calibri"/>
+          <w:sz w:val="22"/>
+          <w:szCs w:val="22"/>
+        </w:rPr>
+        <w:t xml:space="preserve">The intermediary controller will be </w:t>
+      </w:r>
+      <w:r>
+        <w:rPr>
+          <w:rFonts w:ascii="Calibri" w:hAnsi="Calibri" w:cs="Calibri"/>
+          <w:sz w:val="22"/>
+          <w:szCs w:val="22"/>
+        </w:rPr>
+        <w:t>Implement</w:t>
+      </w:r>
+      <w:r>
+        <w:rPr>
+          <w:rFonts w:ascii="Calibri" w:hAnsi="Calibri" w:cs="Calibri"/>
+          <w:sz w:val="22"/>
+          <w:szCs w:val="22"/>
+        </w:rPr>
+        <w:t>ed</w:t>
+      </w:r>
+      <w:r>
+        <w:rPr>
+          <w:rFonts w:ascii="Calibri" w:hAnsi="Calibri" w:cs="Calibri"/>
+          <w:sz w:val="22"/>
+          <w:szCs w:val="22"/>
+        </w:rPr>
+        <w:t xml:space="preserve"> </w:t>
+      </w:r>
+      <w:r>
+        <w:rPr>
+          <w:rFonts w:ascii="Calibri" w:hAnsi="Calibri" w:cs="Calibri"/>
+          <w:sz w:val="22"/>
+          <w:szCs w:val="22"/>
+        </w:rPr>
+        <w:t>using</w:t>
+      </w:r>
+      <w:r>
+        <w:rPr>
+          <w:rFonts w:ascii="Calibri" w:hAnsi="Calibri" w:cs="Calibri"/>
+          <w:sz w:val="22"/>
+          <w:szCs w:val="22"/>
+        </w:rPr>
+        <w:t xml:space="preserve"> PHP to facilitate HTTP POST requests between the front-end view and the database. The controller will protect against malicious attacks, such as SQL Injection and Cross Site Scripting, validate form data and handle cookies.</w:t>
+      </w:r>
+    </w:p>
+    <w:p>
+      <w:pPr>
+        <w:spacing w:line="480" w:lineRule="auto"/>
+        <w:rPr>
+          <w:rFonts w:ascii="Calibri" w:hAnsi="Calibri" w:cs="Calibri"/>
+        </w:rPr>
+      </w:pPr>
+    </w:p>
+    <w:p>
+      <w:pPr>
+        <w:spacing w:line="480" w:lineRule="auto"/>
+        <w:rPr>
+          <w:rFonts w:ascii="Calibri" w:hAnsi="Calibri" w:cs="Calibri"/>
+          <w:sz w:val="22"/>
+          <w:szCs w:val="22"/>
+        </w:rPr>
+      </w:pPr>
+      <w:r>
+        <w:rPr>
+          <w:rFonts w:ascii="Calibri" w:hAnsi="Calibri" w:cs="Calibri"/>
+          <w:sz w:val="22"/>
+          <w:szCs w:val="22"/>
+        </w:rPr>
+        <w:t>The database will be implemented in</w:t>
+      </w:r>
+      <w:r>
+        <w:rPr>
+          <w:rFonts w:ascii="Calibri" w:hAnsi="Calibri" w:cs="Calibri"/>
+          <w:sz w:val="22"/>
+          <w:szCs w:val="22"/>
+        </w:rPr>
+        <w:t xml:space="preserve"> MySQL </w:t>
+      </w:r>
+      <w:r>
+        <w:rPr>
+          <w:rFonts w:ascii="Calibri" w:hAnsi="Calibri" w:cs="Calibri"/>
+          <w:sz w:val="22"/>
+          <w:szCs w:val="22"/>
+        </w:rPr>
+        <w:t>and will be used to</w:t>
+      </w:r>
+      <w:r>
+        <w:rPr>
+          <w:rFonts w:ascii="Calibri" w:hAnsi="Calibri" w:cs="Calibri"/>
+          <w:sz w:val="22"/>
+          <w:szCs w:val="22"/>
+        </w:rPr>
+        <w:t xml:space="preserve"> stor</w:t>
+      </w:r>
+      <w:r>
+        <w:rPr>
+          <w:rFonts w:ascii="Calibri" w:hAnsi="Calibri" w:cs="Calibri"/>
+          <w:sz w:val="22"/>
+          <w:szCs w:val="22"/>
+        </w:rPr>
+        <w:t>e</w:t>
+      </w:r>
+      <w:r>
+        <w:rPr>
+          <w:rFonts w:ascii="Calibri" w:hAnsi="Calibri" w:cs="Calibri"/>
+          <w:sz w:val="22"/>
+          <w:szCs w:val="22"/>
+        </w:rPr>
+        <w:t xml:space="preserve"> user data including user’s personal information, hashed password and local front-end settings. The database will be implemented in the relational database language MySQL because of its scalability and high performance.</w:t>
+      </w:r>
+    </w:p>
+    <w:p>
+      <w:pPr>
+        <w:rPr>
+          <w:rFonts w:ascii="Calibri" w:hAnsi="Calibri" w:cs="Calibri"/>
+          <w:sz w:val="22"/>
+          <w:szCs w:val="22"/>
+        </w:rPr>
+      </w:pPr>
+    </w:p>
+    <w:p>
+      <w:pPr>
+        <w:pStyle w:val="Heading3"/>
+        <w:rPr>
+          <w:rFonts w:ascii="Calibri" w:hAnsi="Calibri" w:cs="Calibri"/>
+          <w:sz w:val="28"/>
+          <w:szCs w:val="28"/>
+        </w:rPr>
+      </w:pPr>
+      <w:bookmarkStart w:id="37" w:name="_Toc25242320"/>
+      <w:r>
+        <w:rPr>
+          <w:rFonts w:ascii="Calibri" w:hAnsi="Calibri" w:cs="Calibri"/>
+          <w:sz w:val="28"/>
+          <w:szCs w:val="28"/>
+        </w:rPr>
+        <w:t>4</w:t>
+      </w:r>
+      <w:r>
+        <w:rPr>
+          <w:rFonts w:ascii="Calibri" w:hAnsi="Calibri" w:cs="Calibri"/>
+          <w:sz w:val="28"/>
+          <w:szCs w:val="28"/>
+        </w:rPr>
+        <w:t>.3.2 Website Implementation</w:t>
+      </w:r>
+      <w:bookmarkEnd w:id="37"/>
+    </w:p>
+    <w:p>
+      <w:pPr>
+        <w:rPr>
+          <w:rFonts w:ascii="Calibri" w:hAnsi="Calibri" w:cs="Calibri"/>
+        </w:rPr>
+      </w:pPr>
+    </w:p>
+    <w:p>
+      <w:pPr>
+        <w:spacing w:line="480" w:lineRule="auto"/>
+        <w:rPr>
+          <w:rFonts w:ascii="Calibri" w:hAnsi="Calibri" w:cs="Calibri"/>
+          <w:sz w:val="22"/>
+          <w:szCs w:val="22"/>
+        </w:rPr>
+      </w:pPr>
+      <w:r>
+        <w:rPr>
+          <w:rFonts w:ascii="Calibri" w:hAnsi="Calibri" w:cs="Calibri"/>
+          <w:sz w:val="22"/>
+          <w:szCs w:val="22"/>
+        </w:rPr>
+        <w:t xml:space="preserve">The </w:t>
+      </w:r>
+      <w:r>
+        <w:rPr>
+          <w:rFonts w:ascii="Calibri" w:hAnsi="Calibri" w:cs="Calibri"/>
+          <w:sz w:val="22"/>
+          <w:szCs w:val="22"/>
+        </w:rPr>
+        <w:t>front-end view for lecturer portal</w:t>
+      </w:r>
+      <w:r>
+        <w:rPr>
+          <w:rFonts w:ascii="Calibri" w:hAnsi="Calibri" w:cs="Calibri"/>
+          <w:sz w:val="22"/>
+          <w:szCs w:val="22"/>
+        </w:rPr>
+        <w:t xml:space="preserve"> will be implemented</w:t>
+      </w:r>
+      <w:r>
+        <w:rPr>
+          <w:rFonts w:ascii="Calibri" w:hAnsi="Calibri" w:cs="Calibri"/>
+          <w:sz w:val="22"/>
+          <w:szCs w:val="22"/>
+        </w:rPr>
+        <w:t xml:space="preserve"> using HTML5, CSS3 and Core-JS. </w:t>
+      </w:r>
+      <w:r>
+        <w:rPr>
+          <w:rFonts w:ascii="Calibri" w:hAnsi="Calibri" w:cs="Calibri"/>
+          <w:sz w:val="22"/>
+          <w:szCs w:val="22"/>
+        </w:rPr>
+        <w:t>This</w:t>
+      </w:r>
+      <w:r>
+        <w:rPr>
+          <w:rFonts w:ascii="Calibri" w:hAnsi="Calibri" w:cs="Calibri"/>
+          <w:sz w:val="22"/>
+          <w:szCs w:val="22"/>
+        </w:rPr>
+        <w:t xml:space="preserve"> front-end view will facilitate user login, instant messaging services to students, update class calendars and share files on class sharing boards.</w:t>
+      </w:r>
+    </w:p>
+    <w:p>
+      <w:pPr>
+        <w:spacing w:line="480" w:lineRule="auto"/>
+        <w:rPr>
+          <w:rFonts w:ascii="Calibri" w:hAnsi="Calibri" w:cs="Calibri"/>
+          <w:sz w:val="22"/>
+          <w:szCs w:val="22"/>
+        </w:rPr>
+      </w:pPr>
+    </w:p>
+    <w:p>
+      <w:pPr>
+        <w:spacing w:line="480" w:lineRule="auto"/>
+        <w:rPr>
+          <w:rFonts w:ascii="Calibri" w:hAnsi="Calibri" w:cs="Calibri"/>
+          <w:sz w:val="22"/>
+          <w:szCs w:val="22"/>
+        </w:rPr>
+      </w:pPr>
+      <w:r>
+        <w:rPr>
+          <w:rFonts w:ascii="Calibri" w:hAnsi="Calibri" w:cs="Calibri"/>
+          <w:sz w:val="22"/>
+          <w:szCs w:val="22"/>
+        </w:rPr>
+        <w:t>A</w:t>
+      </w:r>
+      <w:r>
+        <w:rPr>
+          <w:rFonts w:ascii="Calibri" w:hAnsi="Calibri" w:cs="Calibri"/>
+          <w:sz w:val="22"/>
+          <w:szCs w:val="22"/>
+        </w:rPr>
+        <w:t xml:space="preserve">dditional scripts on the PHP controller </w:t>
+      </w:r>
+      <w:r>
+        <w:rPr>
+          <w:rFonts w:ascii="Calibri" w:hAnsi="Calibri" w:cs="Calibri"/>
+          <w:sz w:val="22"/>
+          <w:szCs w:val="22"/>
+        </w:rPr>
+        <w:t xml:space="preserve">will be added </w:t>
+      </w:r>
+      <w:r>
+        <w:rPr>
+          <w:rFonts w:ascii="Calibri" w:hAnsi="Calibri" w:cs="Calibri"/>
+          <w:sz w:val="22"/>
+          <w:szCs w:val="22"/>
+        </w:rPr>
+        <w:t>to facilitate the website’s integration into the existing back-end database and student application. Lecturer accounts will be marked with special permissions as their accounts will be able to access functions that students will not.</w:t>
+      </w:r>
+      <w:r>
+        <w:rPr>
+          <w:rFonts w:ascii="Calibri" w:hAnsi="Calibri" w:cs="Calibri"/>
+        </w:rPr>
+        <w:br w:type="page"/>
+      </w:r>
+    </w:p>
+    <w:p>
+      <w:pPr>
+        <w:pStyle w:val="Heading1"/>
+        <w:rPr>
+          <w:rFonts w:ascii="Calibri" w:hAnsi="Calibri" w:cs="Calibri"/>
+          <w:sz w:val="36"/>
+          <w:szCs w:val="36"/>
+        </w:rPr>
+      </w:pPr>
+      <w:bookmarkStart w:id="38" w:name="_Toc25242321"/>
+      <w:r>
+        <w:rPr>
+          <w:rFonts w:ascii="Calibri" w:hAnsi="Calibri" w:cs="Calibri"/>
+          <w:sz w:val="36"/>
+          <w:szCs w:val="36"/>
+        </w:rPr>
+        <w:lastRenderedPageBreak/>
+        <w:t>5. Evaluation Strategy</w:t>
       </w:r>
       <w:bookmarkEnd w:id="38"/>
     </w:p>
     <w:p>
       <w:pPr>
-        <w:spacing w:line="480" w:lineRule="auto"/>
-        <w:rPr>
-          <w:rFonts w:ascii="Calibri" w:hAnsi="Calibri" w:cs="Calibri"/>
-          <w:sz w:val="22"/>
-          <w:szCs w:val="22"/>
-        </w:rPr>
-      </w:pPr>
-      <w:r>
-        <w:rPr>
-          <w:rFonts w:ascii="Calibri" w:hAnsi="Calibri" w:cs="Calibri"/>
-          <w:sz w:val="22"/>
-          <w:szCs w:val="22"/>
-        </w:rPr>
-        <w:t xml:space="preserve">Figure </w:t>
-      </w:r>
-      <w:r>
-        <w:rPr>
-          <w:rFonts w:ascii="Calibri" w:hAnsi="Calibri" w:cs="Calibri"/>
-          <w:sz w:val="22"/>
-          <w:szCs w:val="22"/>
-        </w:rPr>
-        <w:t>9</w:t>
-      </w:r>
-      <w:r>
-        <w:rPr>
-          <w:rFonts w:ascii="Calibri" w:hAnsi="Calibri" w:cs="Calibri"/>
-          <w:sz w:val="22"/>
-          <w:szCs w:val="22"/>
-        </w:rPr>
-        <w:t xml:space="preserve"> shows an initial sketch of the architecture for this project based upon a client-server architecture model. The client side of the architecture is represented by both of the applications, mobile and desktop, and the server side of the architecture is represented by a separate server </w:t>
-      </w:r>
-      <w:r>
-        <w:rPr>
-          <w:rFonts w:ascii="Calibri" w:hAnsi="Calibri" w:cs="Calibri"/>
-          <w:sz w:val="22"/>
-          <w:szCs w:val="22"/>
-        </w:rPr>
-        <w:lastRenderedPageBreak/>
-        <w:t>which handles the processing.</w:t>
-      </w:r>
-      <w:r>
-        <w:rPr>
-          <w:rFonts w:ascii="Calibri" w:hAnsi="Calibri" w:cs="Calibri"/>
-          <w:sz w:val="22"/>
-          <w:szCs w:val="22"/>
-        </w:rPr>
-        <w:t xml:space="preserve"> Details on the languages used to create individual components within the architecture are given in Section 4.3.</w:t>
-      </w:r>
+        <w:rPr>
+          <w:rFonts w:ascii="Calibri" w:hAnsi="Calibri" w:cs="Calibri"/>
+        </w:rPr>
+      </w:pPr>
     </w:p>
     <w:p>
       <w:pPr>
@@ -14275,482 +14949,16 @@
           <w:szCs w:val="32"/>
         </w:rPr>
       </w:pPr>
-      <w:bookmarkStart w:id="39" w:name="_Toc25242318"/>
+      <w:bookmarkStart w:id="39" w:name="_Toc25242322"/>
       <w:r>
         <w:rPr>
           <w:rFonts w:ascii="Calibri" w:hAnsi="Calibri" w:cs="Calibri"/>
           <w:sz w:val="32"/>
           <w:szCs w:val="32"/>
         </w:rPr>
-        <w:t>4.</w:t>
-      </w:r>
-      <w:r>
-        <w:rPr>
-          <w:rFonts w:ascii="Calibri" w:hAnsi="Calibri" w:cs="Calibri"/>
-          <w:sz w:val="32"/>
-          <w:szCs w:val="32"/>
-        </w:rPr>
-        <w:t>3 Architecture Languages</w:t>
+        <w:t>5.1 First Usability Evaluation</w:t>
       </w:r>
       <w:bookmarkEnd w:id="39"/>
-    </w:p>
-    <w:p>
-      <w:pPr>
-        <w:rPr>
-          <w:rFonts w:ascii="Calibri" w:hAnsi="Calibri"/>
-          <w:sz w:val="22"/>
-          <w:szCs w:val="22"/>
-        </w:rPr>
-      </w:pPr>
-    </w:p>
-    <w:p>
-      <w:pPr>
-        <w:pStyle w:val="Heading3"/>
-        <w:rPr>
-          <w:rFonts w:ascii="Calibri" w:hAnsi="Calibri" w:cs="Calibri"/>
-          <w:sz w:val="28"/>
-          <w:szCs w:val="28"/>
-        </w:rPr>
-      </w:pPr>
-      <w:bookmarkStart w:id="40" w:name="_Toc25242319"/>
-      <w:r>
-        <w:rPr>
-          <w:rFonts w:ascii="Calibri" w:hAnsi="Calibri" w:cs="Calibri"/>
-          <w:sz w:val="28"/>
-          <w:szCs w:val="28"/>
-        </w:rPr>
-        <w:t>4</w:t>
-      </w:r>
-      <w:r>
-        <w:rPr>
-          <w:rFonts w:ascii="Calibri" w:hAnsi="Calibri" w:cs="Calibri"/>
-          <w:sz w:val="28"/>
-          <w:szCs w:val="28"/>
-        </w:rPr>
-        <w:t>.3.</w:t>
-      </w:r>
-      <w:r>
-        <w:rPr>
-          <w:rFonts w:ascii="Calibri" w:hAnsi="Calibri" w:cs="Calibri"/>
-          <w:sz w:val="28"/>
-          <w:szCs w:val="28"/>
-        </w:rPr>
-        <w:t>1</w:t>
-      </w:r>
-      <w:r>
-        <w:rPr>
-          <w:rFonts w:ascii="Calibri" w:hAnsi="Calibri" w:cs="Calibri"/>
-          <w:sz w:val="28"/>
-          <w:szCs w:val="28"/>
-        </w:rPr>
-        <w:t xml:space="preserve"> </w:t>
-      </w:r>
-      <w:r>
-        <w:rPr>
-          <w:rFonts w:ascii="Calibri" w:hAnsi="Calibri" w:cs="Calibri"/>
-          <w:sz w:val="28"/>
-          <w:szCs w:val="28"/>
-        </w:rPr>
-        <w:t>Mobile</w:t>
-      </w:r>
-      <w:r>
-        <w:rPr>
-          <w:rFonts w:ascii="Calibri" w:hAnsi="Calibri" w:cs="Calibri"/>
-          <w:sz w:val="28"/>
-          <w:szCs w:val="28"/>
-        </w:rPr>
-        <w:t xml:space="preserve"> Implementation</w:t>
-      </w:r>
-      <w:bookmarkEnd w:id="40"/>
-    </w:p>
-    <w:p>
-      <w:pPr>
-        <w:rPr>
-          <w:rFonts w:ascii="Calibri" w:hAnsi="Calibri" w:cs="Calibri"/>
-        </w:rPr>
-      </w:pPr>
-    </w:p>
-    <w:p>
-      <w:pPr>
-        <w:spacing w:line="480" w:lineRule="auto"/>
-        <w:rPr>
-          <w:rFonts w:ascii="Calibri" w:hAnsi="Calibri" w:cs="Calibri"/>
-          <w:sz w:val="22"/>
-          <w:szCs w:val="22"/>
-        </w:rPr>
-      </w:pPr>
-      <w:r>
-        <w:rPr>
-          <w:rFonts w:ascii="Calibri" w:hAnsi="Calibri" w:cs="Calibri"/>
-          <w:sz w:val="22"/>
-          <w:szCs w:val="22"/>
-        </w:rPr>
-        <w:t>The</w:t>
-      </w:r>
-      <w:r>
-        <w:rPr>
-          <w:rFonts w:ascii="Calibri" w:hAnsi="Calibri" w:cs="Calibri"/>
-          <w:sz w:val="22"/>
-          <w:szCs w:val="22"/>
-        </w:rPr>
-        <w:t xml:space="preserve"> front-end view for the mobile study planner</w:t>
-      </w:r>
-      <w:r>
-        <w:rPr>
-          <w:rFonts w:ascii="Calibri" w:hAnsi="Calibri" w:cs="Calibri"/>
-          <w:sz w:val="22"/>
-          <w:szCs w:val="22"/>
-        </w:rPr>
-        <w:t xml:space="preserve"> will be implemented </w:t>
-      </w:r>
-      <w:r>
-        <w:rPr>
-          <w:rFonts w:ascii="Calibri" w:hAnsi="Calibri" w:cs="Calibri"/>
-          <w:sz w:val="22"/>
-          <w:szCs w:val="22"/>
-        </w:rPr>
-        <w:t>using the REACT-Native framework for compatibility with both iOS and Android. The font-end will provide an initial framework to work with on future development as well as an intuitive UI for users to interact with.</w:t>
-      </w:r>
-    </w:p>
-    <w:p>
-      <w:pPr>
-        <w:spacing w:line="480" w:lineRule="auto"/>
-        <w:rPr>
-          <w:rFonts w:ascii="Calibri" w:hAnsi="Calibri" w:cs="Calibri"/>
-        </w:rPr>
-      </w:pPr>
-    </w:p>
-    <w:p>
-      <w:pPr>
-        <w:spacing w:line="480" w:lineRule="auto"/>
-        <w:rPr>
-          <w:rFonts w:ascii="Calibri" w:hAnsi="Calibri" w:cs="Calibri"/>
-          <w:sz w:val="22"/>
-          <w:szCs w:val="22"/>
-        </w:rPr>
-      </w:pPr>
-      <w:r>
-        <w:rPr>
-          <w:rFonts w:ascii="Calibri" w:hAnsi="Calibri" w:cs="Calibri"/>
-          <w:sz w:val="22"/>
-          <w:szCs w:val="22"/>
-        </w:rPr>
-        <w:t xml:space="preserve">The intermediary controller will be </w:t>
-      </w:r>
-      <w:r>
-        <w:rPr>
-          <w:rFonts w:ascii="Calibri" w:hAnsi="Calibri" w:cs="Calibri"/>
-          <w:sz w:val="22"/>
-          <w:szCs w:val="22"/>
-        </w:rPr>
-        <w:t>Implement</w:t>
-      </w:r>
-      <w:r>
-        <w:rPr>
-          <w:rFonts w:ascii="Calibri" w:hAnsi="Calibri" w:cs="Calibri"/>
-          <w:sz w:val="22"/>
-          <w:szCs w:val="22"/>
-        </w:rPr>
-        <w:t>ed</w:t>
-      </w:r>
-      <w:r>
-        <w:rPr>
-          <w:rFonts w:ascii="Calibri" w:hAnsi="Calibri" w:cs="Calibri"/>
-          <w:sz w:val="22"/>
-          <w:szCs w:val="22"/>
-        </w:rPr>
-        <w:t xml:space="preserve"> </w:t>
-      </w:r>
-      <w:r>
-        <w:rPr>
-          <w:rFonts w:ascii="Calibri" w:hAnsi="Calibri" w:cs="Calibri"/>
-          <w:sz w:val="22"/>
-          <w:szCs w:val="22"/>
-        </w:rPr>
-        <w:t>using</w:t>
-      </w:r>
-      <w:r>
-        <w:rPr>
-          <w:rFonts w:ascii="Calibri" w:hAnsi="Calibri" w:cs="Calibri"/>
-          <w:sz w:val="22"/>
-          <w:szCs w:val="22"/>
-        </w:rPr>
-        <w:t xml:space="preserve"> PHP to facilitate HTTP POST requests between the front-end view and the database. The controller will protect against malicious attacks, such as SQL Injection and Cross Site Scripting, validate form data and handle cookies.</w:t>
-      </w:r>
-    </w:p>
-    <w:p>
-      <w:pPr>
-        <w:spacing w:line="480" w:lineRule="auto"/>
-        <w:rPr>
-          <w:rFonts w:ascii="Calibri" w:hAnsi="Calibri" w:cs="Calibri"/>
-        </w:rPr>
-      </w:pPr>
-    </w:p>
-    <w:p>
-      <w:pPr>
-        <w:spacing w:line="480" w:lineRule="auto"/>
-        <w:rPr>
-          <w:rFonts w:ascii="Calibri" w:hAnsi="Calibri" w:cs="Calibri"/>
-          <w:sz w:val="22"/>
-          <w:szCs w:val="22"/>
-        </w:rPr>
-      </w:pPr>
-      <w:r>
-        <w:rPr>
-          <w:rFonts w:ascii="Calibri" w:hAnsi="Calibri" w:cs="Calibri"/>
-          <w:sz w:val="22"/>
-          <w:szCs w:val="22"/>
-        </w:rPr>
-        <w:t>The database will be implemented in</w:t>
-      </w:r>
-      <w:r>
-        <w:rPr>
-          <w:rFonts w:ascii="Calibri" w:hAnsi="Calibri" w:cs="Calibri"/>
-          <w:sz w:val="22"/>
-          <w:szCs w:val="22"/>
-        </w:rPr>
-        <w:t xml:space="preserve"> MySQL </w:t>
-      </w:r>
-      <w:r>
-        <w:rPr>
-          <w:rFonts w:ascii="Calibri" w:hAnsi="Calibri" w:cs="Calibri"/>
-          <w:sz w:val="22"/>
-          <w:szCs w:val="22"/>
-        </w:rPr>
-        <w:t>and will be used to</w:t>
-      </w:r>
-      <w:r>
-        <w:rPr>
-          <w:rFonts w:ascii="Calibri" w:hAnsi="Calibri" w:cs="Calibri"/>
-          <w:sz w:val="22"/>
-          <w:szCs w:val="22"/>
-        </w:rPr>
-        <w:t xml:space="preserve"> stor</w:t>
-      </w:r>
-      <w:r>
-        <w:rPr>
-          <w:rFonts w:ascii="Calibri" w:hAnsi="Calibri" w:cs="Calibri"/>
-          <w:sz w:val="22"/>
-          <w:szCs w:val="22"/>
-        </w:rPr>
-        <w:t>e</w:t>
-      </w:r>
-      <w:r>
-        <w:rPr>
-          <w:rFonts w:ascii="Calibri" w:hAnsi="Calibri" w:cs="Calibri"/>
-          <w:sz w:val="22"/>
-          <w:szCs w:val="22"/>
-        </w:rPr>
-        <w:t xml:space="preserve"> user data including user’s personal information, hashed password and local front-end settings. The database will be implemented in the relational database language MySQL because of its scalability and high performance.</w:t>
-      </w:r>
-    </w:p>
-    <w:p>
-      <w:pPr>
-        <w:rPr>
-          <w:rFonts w:ascii="Calibri" w:hAnsi="Calibri" w:cs="Calibri"/>
-          <w:sz w:val="22"/>
-          <w:szCs w:val="22"/>
-        </w:rPr>
-      </w:pPr>
-    </w:p>
-    <w:p>
-      <w:pPr>
-        <w:pStyle w:val="Heading3"/>
-        <w:rPr>
-          <w:rFonts w:ascii="Calibri" w:hAnsi="Calibri" w:cs="Calibri"/>
-          <w:sz w:val="28"/>
-          <w:szCs w:val="28"/>
-        </w:rPr>
-      </w:pPr>
-      <w:bookmarkStart w:id="41" w:name="_Toc25242320"/>
-      <w:r>
-        <w:rPr>
-          <w:rFonts w:ascii="Calibri" w:hAnsi="Calibri" w:cs="Calibri"/>
-          <w:sz w:val="28"/>
-          <w:szCs w:val="28"/>
-        </w:rPr>
-        <w:t>4</w:t>
-      </w:r>
-      <w:r>
-        <w:rPr>
-          <w:rFonts w:ascii="Calibri" w:hAnsi="Calibri" w:cs="Calibri"/>
-          <w:sz w:val="28"/>
-          <w:szCs w:val="28"/>
-        </w:rPr>
-        <w:t>.3.2 Website Implementation</w:t>
-      </w:r>
-      <w:bookmarkEnd w:id="41"/>
-    </w:p>
-    <w:p>
-      <w:pPr>
-        <w:rPr>
-          <w:rFonts w:ascii="Calibri" w:hAnsi="Calibri" w:cs="Calibri"/>
-        </w:rPr>
-      </w:pPr>
-    </w:p>
-    <w:p>
-      <w:pPr>
-        <w:spacing w:line="480" w:lineRule="auto"/>
-        <w:rPr>
-          <w:rFonts w:ascii="Calibri" w:hAnsi="Calibri" w:cs="Calibri"/>
-          <w:sz w:val="22"/>
-          <w:szCs w:val="22"/>
-        </w:rPr>
-      </w:pPr>
-      <w:r>
-        <w:rPr>
-          <w:rFonts w:ascii="Calibri" w:hAnsi="Calibri" w:cs="Calibri"/>
-          <w:sz w:val="22"/>
-          <w:szCs w:val="22"/>
-        </w:rPr>
-        <w:t xml:space="preserve">The </w:t>
-      </w:r>
-      <w:r>
-        <w:rPr>
-          <w:rFonts w:ascii="Calibri" w:hAnsi="Calibri" w:cs="Calibri"/>
-          <w:sz w:val="22"/>
-          <w:szCs w:val="22"/>
-        </w:rPr>
-        <w:t>front-end view for lecturer portal</w:t>
-      </w:r>
-      <w:r>
-        <w:rPr>
-          <w:rFonts w:ascii="Calibri" w:hAnsi="Calibri" w:cs="Calibri"/>
-          <w:sz w:val="22"/>
-          <w:szCs w:val="22"/>
-        </w:rPr>
-        <w:t xml:space="preserve"> will be implemented</w:t>
-      </w:r>
-      <w:r>
-        <w:rPr>
-          <w:rFonts w:ascii="Calibri" w:hAnsi="Calibri" w:cs="Calibri"/>
-          <w:sz w:val="22"/>
-          <w:szCs w:val="22"/>
-        </w:rPr>
-        <w:t xml:space="preserve"> using HTML5, CSS3 and Core-JS. </w:t>
-      </w:r>
-      <w:r>
-        <w:rPr>
-          <w:rFonts w:ascii="Calibri" w:hAnsi="Calibri" w:cs="Calibri"/>
-          <w:sz w:val="22"/>
-          <w:szCs w:val="22"/>
-        </w:rPr>
-        <w:t>This</w:t>
-      </w:r>
-      <w:r>
-        <w:rPr>
-          <w:rFonts w:ascii="Calibri" w:hAnsi="Calibri" w:cs="Calibri"/>
-          <w:sz w:val="22"/>
-          <w:szCs w:val="22"/>
-        </w:rPr>
-        <w:t xml:space="preserve"> front-end view will facilitate user login, instant messaging services to students, update class calendars and share files on class sharing boards.</w:t>
-      </w:r>
-    </w:p>
-    <w:p>
-      <w:pPr>
-        <w:spacing w:line="480" w:lineRule="auto"/>
-        <w:rPr>
-          <w:rFonts w:ascii="Calibri" w:hAnsi="Calibri" w:cs="Calibri"/>
-          <w:sz w:val="22"/>
-          <w:szCs w:val="22"/>
-        </w:rPr>
-      </w:pPr>
-    </w:p>
-    <w:p>
-      <w:pPr>
-        <w:spacing w:line="480" w:lineRule="auto"/>
-        <w:rPr>
-          <w:rFonts w:ascii="Calibri" w:hAnsi="Calibri" w:cs="Calibri"/>
-          <w:sz w:val="22"/>
-          <w:szCs w:val="22"/>
-        </w:rPr>
-      </w:pPr>
-      <w:r>
-        <w:rPr>
-          <w:rFonts w:ascii="Calibri" w:hAnsi="Calibri" w:cs="Calibri"/>
-          <w:sz w:val="22"/>
-          <w:szCs w:val="22"/>
-        </w:rPr>
-        <w:t>A</w:t>
-      </w:r>
-      <w:r>
-        <w:rPr>
-          <w:rFonts w:ascii="Calibri" w:hAnsi="Calibri" w:cs="Calibri"/>
-          <w:sz w:val="22"/>
-          <w:szCs w:val="22"/>
-        </w:rPr>
-        <w:t xml:space="preserve">dditional scripts on the PHP controller </w:t>
-      </w:r>
-      <w:r>
-        <w:rPr>
-          <w:rFonts w:ascii="Calibri" w:hAnsi="Calibri" w:cs="Calibri"/>
-          <w:sz w:val="22"/>
-          <w:szCs w:val="22"/>
-        </w:rPr>
-        <w:t xml:space="preserve">will be added </w:t>
-      </w:r>
-      <w:r>
-        <w:rPr>
-          <w:rFonts w:ascii="Calibri" w:hAnsi="Calibri" w:cs="Calibri"/>
-          <w:sz w:val="22"/>
-          <w:szCs w:val="22"/>
-        </w:rPr>
-        <w:t>to facilitate the website’s integration into the existing back-end database and student application. Lecturer accounts will be marked with special permissions as their accounts will be able to access functions that students will not.</w:t>
-      </w:r>
-      <w:r>
-        <w:rPr>
-          <w:rFonts w:ascii="Calibri" w:hAnsi="Calibri" w:cs="Calibri"/>
-        </w:rPr>
-        <w:br w:type="page"/>
-      </w:r>
-    </w:p>
-    <w:p>
-      <w:pPr>
-        <w:pStyle w:val="Heading1"/>
-        <w:rPr>
-          <w:rFonts w:ascii="Calibri" w:hAnsi="Calibri" w:cs="Calibri"/>
-          <w:sz w:val="36"/>
-          <w:szCs w:val="36"/>
-        </w:rPr>
-      </w:pPr>
-      <w:bookmarkStart w:id="42" w:name="_Toc25242321"/>
-      <w:r>
-        <w:rPr>
-          <w:rFonts w:ascii="Calibri" w:hAnsi="Calibri" w:cs="Calibri"/>
-          <w:sz w:val="36"/>
-          <w:szCs w:val="36"/>
-        </w:rPr>
-        <w:lastRenderedPageBreak/>
-        <w:t>5. Evaluation Strategy</w:t>
-      </w:r>
-      <w:bookmarkEnd w:id="42"/>
-    </w:p>
-    <w:p>
-      <w:pPr>
-        <w:rPr>
-          <w:rFonts w:ascii="Calibri" w:hAnsi="Calibri" w:cs="Calibri"/>
-        </w:rPr>
-      </w:pPr>
-    </w:p>
-    <w:p>
-      <w:pPr>
-        <w:pStyle w:val="Heading2"/>
-        <w:rPr>
-          <w:rFonts w:ascii="Calibri" w:hAnsi="Calibri" w:cs="Calibri"/>
-          <w:sz w:val="32"/>
-          <w:szCs w:val="32"/>
-        </w:rPr>
-      </w:pPr>
-      <w:bookmarkStart w:id="43" w:name="_Toc25242322"/>
-      <w:r>
-        <w:rPr>
-          <w:rFonts w:ascii="Calibri" w:hAnsi="Calibri" w:cs="Calibri"/>
-          <w:sz w:val="32"/>
-          <w:szCs w:val="32"/>
-        </w:rPr>
-        <w:t>5.1 First Usability Evaluation</w:t>
-      </w:r>
-      <w:bookmarkEnd w:id="43"/>
     </w:p>
     <w:p/>
     <w:p>
@@ -15811,7 +16019,7 @@
           <w:szCs w:val="32"/>
         </w:rPr>
       </w:pPr>
-      <w:bookmarkStart w:id="44" w:name="_Toc25242323"/>
+      <w:bookmarkStart w:id="40" w:name="_Toc25242323"/>
       <w:r>
         <w:rPr>
           <w:rFonts w:ascii="Calibri" w:hAnsi="Calibri" w:cs="Calibri"/>
@@ -15820,7 +16028,7 @@
         </w:rPr>
         <w:t>5.2 Second Usability Evaluation</w:t>
       </w:r>
-      <w:bookmarkEnd w:id="44"/>
+      <w:bookmarkEnd w:id="40"/>
     </w:p>
     <w:p>
       <w:pPr>
@@ -16058,7 +16266,7 @@
           <w:szCs w:val="28"/>
         </w:rPr>
       </w:pPr>
-      <w:bookmarkStart w:id="45" w:name="_Toc25242324"/>
+      <w:bookmarkStart w:id="41" w:name="_Toc25242324"/>
       <w:r>
         <w:rPr>
           <w:rFonts w:ascii="Calibri" w:hAnsi="Calibri" w:cs="Calibri"/>
@@ -16067,7 +16275,7 @@
         </w:rPr>
         <w:t>5.2.1 Automated Unit Testing</w:t>
       </w:r>
-      <w:bookmarkEnd w:id="45"/>
+      <w:bookmarkEnd w:id="41"/>
     </w:p>
     <w:p>
       <w:pPr>
@@ -16107,7 +16315,7 @@
           <w:szCs w:val="36"/>
         </w:rPr>
       </w:pPr>
-      <w:bookmarkStart w:id="46" w:name="_Toc25242325"/>
+      <w:bookmarkStart w:id="42" w:name="_Toc25242325"/>
       <w:r>
         <w:rPr>
           <w:rFonts w:ascii="Calibri" w:hAnsi="Calibri" w:cs="Calibri"/>
@@ -16117,7 +16325,7 @@
         <w:lastRenderedPageBreak/>
         <w:t>6. Project Management</w:t>
       </w:r>
-      <w:bookmarkEnd w:id="46"/>
+      <w:bookmarkEnd w:id="42"/>
     </w:p>
     <w:p>
       <w:pPr>
@@ -16137,7 +16345,7 @@
           <w:szCs w:val="32"/>
         </w:rPr>
       </w:pPr>
-      <w:bookmarkStart w:id="47" w:name="_Toc25242326"/>
+      <w:bookmarkStart w:id="43" w:name="_Toc25242326"/>
       <w:r>
         <w:rPr>
           <w:rFonts w:ascii="Calibri" w:hAnsi="Calibri" w:cs="Calibri"/>
@@ -16146,7 +16354,7 @@
         </w:rPr>
         <w:t>6.1 Timetable</w:t>
       </w:r>
-      <w:bookmarkEnd w:id="47"/>
+      <w:bookmarkEnd w:id="43"/>
     </w:p>
     <w:p>
       <w:pPr>
@@ -19574,7 +19782,7 @@
           <w:szCs w:val="32"/>
         </w:rPr>
       </w:pPr>
-      <w:bookmarkStart w:id="48" w:name="_Toc25242327"/>
+      <w:bookmarkStart w:id="44" w:name="_Toc25242327"/>
       <w:r>
         <w:rPr>
           <w:rFonts w:ascii="Calibri" w:hAnsi="Calibri" w:cs="Calibri"/>
@@ -19607,7 +19815,7 @@
         </w:rPr>
         <w:t>Gannt Chart</w:t>
       </w:r>
-      <w:bookmarkEnd w:id="48"/>
+      <w:bookmarkEnd w:id="44"/>
     </w:p>
     <w:p>
       <w:pPr>
@@ -19696,7 +19904,7 @@
           <w:szCs w:val="32"/>
         </w:rPr>
       </w:pPr>
-      <w:bookmarkStart w:id="49" w:name="_Toc25242328"/>
+      <w:bookmarkStart w:id="45" w:name="_Toc25242328"/>
       <w:r>
         <w:rPr>
           <w:rFonts w:ascii="Calibri" w:hAnsi="Calibri"/>
@@ -19721,7 +19929,7 @@
         </w:rPr>
         <w:t xml:space="preserve"> Analysis of Risks</w:t>
       </w:r>
-      <w:bookmarkEnd w:id="49"/>
+      <w:bookmarkEnd w:id="45"/>
     </w:p>
     <w:p>
       <w:pPr>
@@ -21867,7 +22075,7 @@
           <w:szCs w:val="32"/>
         </w:rPr>
       </w:pPr>
-      <w:bookmarkStart w:id="50" w:name="_Toc25242329"/>
+      <w:bookmarkStart w:id="46" w:name="_Toc25242329"/>
       <w:r>
         <w:rPr>
           <w:rFonts w:ascii="Calibri" w:hAnsi="Calibri" w:cs="Calibri"/>
@@ -21892,7 +22100,7 @@
         </w:rPr>
         <w:t xml:space="preserve"> Considerations of Professional, Legal, Ethical, and Social Issues</w:t>
       </w:r>
-      <w:bookmarkEnd w:id="50"/>
+      <w:bookmarkEnd w:id="46"/>
     </w:p>
     <w:p>
       <w:pPr>
@@ -22001,7 +22209,7 @@
           <w:rFonts w:ascii="Calibri" w:hAnsi="Calibri" w:cs="Calibri"/>
         </w:rPr>
       </w:pPr>
-      <w:bookmarkStart w:id="51" w:name="_Toc25242330"/>
+      <w:bookmarkStart w:id="47" w:name="_Toc25242330"/>
       <w:r>
         <w:rPr>
           <w:rFonts w:ascii="Calibri" w:hAnsi="Calibri" w:cs="Calibri"/>
@@ -22009,7 +22217,7 @@
         <w:lastRenderedPageBreak/>
         <w:t>A. References</w:t>
       </w:r>
-      <w:bookmarkEnd w:id="51"/>
+      <w:bookmarkEnd w:id="47"/>
     </w:p>
     <w:p>
       <w:pPr>
@@ -22037,7 +22245,73 @@
           <w:szCs w:val="22"/>
           <w:shd w:val="clear" w:color="auto" w:fill="FFFFFF"/>
         </w:rPr>
-        <w:t>Harte, R., Glynn, L., Rodríguez-Molinero, A., Baker, P.M., Scharf, T., Quinlan, L.R. and ÓLaighin, G., 2017. A human-centered design methodology to enhance the usability, human factors, and user experience of connected health systems: a three-phase methodology.</w:t>
+        <w:t>Harte, R., Glynn, L., Rodríguez-</w:t>
+      </w:r>
+      <w:proofErr w:type="spellStart"/>
+      <w:r>
+        <w:rPr>
+          <w:rFonts w:ascii="Calibri" w:hAnsi="Calibri" w:cs="Calibri"/>
+          <w:color w:val="222222"/>
+          <w:sz w:val="22"/>
+          <w:szCs w:val="22"/>
+          <w:shd w:val="clear" w:color="auto" w:fill="FFFFFF"/>
+        </w:rPr>
+        <w:t>Molinero</w:t>
+      </w:r>
+      <w:proofErr w:type="spellEnd"/>
+      <w:r>
+        <w:rPr>
+          <w:rFonts w:ascii="Calibri" w:hAnsi="Calibri" w:cs="Calibri"/>
+          <w:color w:val="222222"/>
+          <w:sz w:val="22"/>
+          <w:szCs w:val="22"/>
+          <w:shd w:val="clear" w:color="auto" w:fill="FFFFFF"/>
+        </w:rPr>
+        <w:t xml:space="preserve">, A., Baker, P.M., Scharf, T., Quinlan, L.R. and </w:t>
+      </w:r>
+      <w:proofErr w:type="spellStart"/>
+      <w:r>
+        <w:rPr>
+          <w:rFonts w:ascii="Calibri" w:hAnsi="Calibri" w:cs="Calibri"/>
+          <w:color w:val="222222"/>
+          <w:sz w:val="22"/>
+          <w:szCs w:val="22"/>
+          <w:shd w:val="clear" w:color="auto" w:fill="FFFFFF"/>
+        </w:rPr>
+        <w:t>ÓLaighin</w:t>
+      </w:r>
+      <w:proofErr w:type="spellEnd"/>
+      <w:r>
+        <w:rPr>
+          <w:rFonts w:ascii="Calibri" w:hAnsi="Calibri" w:cs="Calibri"/>
+          <w:color w:val="222222"/>
+          <w:sz w:val="22"/>
+          <w:szCs w:val="22"/>
+          <w:shd w:val="clear" w:color="auto" w:fill="FFFFFF"/>
+        </w:rPr>
+        <w:t>, G., 2017. A human-</w:t>
+      </w:r>
+      <w:proofErr w:type="spellStart"/>
+      <w:r>
+        <w:rPr>
+          <w:rFonts w:ascii="Calibri" w:hAnsi="Calibri" w:cs="Calibri"/>
+          <w:color w:val="222222"/>
+          <w:sz w:val="22"/>
+          <w:szCs w:val="22"/>
+          <w:shd w:val="clear" w:color="auto" w:fill="FFFFFF"/>
+        </w:rPr>
+        <w:t>centered</w:t>
+      </w:r>
+      <w:proofErr w:type="spellEnd"/>
+      <w:r>
+        <w:rPr>
+          <w:rFonts w:ascii="Calibri" w:hAnsi="Calibri" w:cs="Calibri"/>
+          <w:color w:val="222222"/>
+          <w:sz w:val="22"/>
+          <w:szCs w:val="22"/>
+          <w:shd w:val="clear" w:color="auto" w:fill="FFFFFF"/>
+        </w:rPr>
+        <w:t xml:space="preserve"> design methodology to enhance the usability, human factors, and user experience of connected health systems: a three-phase methodology.</w:t>
       </w:r>
       <w:r>
         <w:rPr>
@@ -22178,7 +22452,29 @@
           <w:szCs w:val="22"/>
           <w:shd w:val="clear" w:color="auto" w:fill="FFFFFF"/>
         </w:rPr>
-        <w:t>Dahlstrom, E., Walker, J.D. and Dziuban, C., 2013. </w:t>
+        <w:t xml:space="preserve">Dahlstrom, E., Walker, J.D. and </w:t>
+      </w:r>
+      <w:proofErr w:type="spellStart"/>
+      <w:r>
+        <w:rPr>
+          <w:rFonts w:ascii="Calibri" w:hAnsi="Calibri" w:cs="Calibri"/>
+          <w:color w:val="222222"/>
+          <w:sz w:val="22"/>
+          <w:szCs w:val="22"/>
+          <w:shd w:val="clear" w:color="auto" w:fill="FFFFFF"/>
+        </w:rPr>
+        <w:t>Dziuban</w:t>
+      </w:r>
+      <w:proofErr w:type="spellEnd"/>
+      <w:r>
+        <w:rPr>
+          <w:rFonts w:ascii="Calibri" w:hAnsi="Calibri" w:cs="Calibri"/>
+          <w:color w:val="222222"/>
+          <w:sz w:val="22"/>
+          <w:szCs w:val="22"/>
+          <w:shd w:val="clear" w:color="auto" w:fill="FFFFFF"/>
+        </w:rPr>
+        <w:t>, C., 2013. </w:t>
       </w:r>
       <w:r>
         <w:rPr>
@@ -22223,6 +22519,7 @@
           <w:shd w:val="clear" w:color="auto" w:fill="FFFFFF"/>
         </w:rPr>
       </w:pPr>
+      <w:proofErr w:type="spellStart"/>
       <w:r>
         <w:rPr>
           <w:rFonts w:ascii="Calibri" w:hAnsi="Calibri" w:cs="Calibri"/>
@@ -22231,7 +22528,40 @@
           <w:szCs w:val="22"/>
           <w:shd w:val="clear" w:color="auto" w:fill="FFFFFF"/>
         </w:rPr>
-        <w:t>Seilhamer, R., Chen, B., Sugar, A., Berge, Z.L. and Muilenburg, L.Y., 2013. A framework for implementing mobile technology. </w:t>
+        <w:t>Seilhamer</w:t>
+      </w:r>
+      <w:proofErr w:type="spellEnd"/>
+      <w:r>
+        <w:rPr>
+          <w:rFonts w:ascii="Calibri" w:hAnsi="Calibri" w:cs="Calibri"/>
+          <w:color w:val="222222"/>
+          <w:sz w:val="22"/>
+          <w:szCs w:val="22"/>
+          <w:shd w:val="clear" w:color="auto" w:fill="FFFFFF"/>
+        </w:rPr>
+        <w:t xml:space="preserve">, R., Chen, B., Sugar, A., Berge, Z.L. and </w:t>
+      </w:r>
+      <w:proofErr w:type="spellStart"/>
+      <w:r>
+        <w:rPr>
+          <w:rFonts w:ascii="Calibri" w:hAnsi="Calibri" w:cs="Calibri"/>
+          <w:color w:val="222222"/>
+          <w:sz w:val="22"/>
+          <w:szCs w:val="22"/>
+          <w:shd w:val="clear" w:color="auto" w:fill="FFFFFF"/>
+        </w:rPr>
+        <w:t>Muilenburg</w:t>
+      </w:r>
+      <w:proofErr w:type="spellEnd"/>
+      <w:r>
+        <w:rPr>
+          <w:rFonts w:ascii="Calibri" w:hAnsi="Calibri" w:cs="Calibri"/>
+          <w:color w:val="222222"/>
+          <w:sz w:val="22"/>
+          <w:szCs w:val="22"/>
+          <w:shd w:val="clear" w:color="auto" w:fill="FFFFFF"/>
+        </w:rPr>
+        <w:t>, L.Y., 2013. A framework for implementing mobile technology. </w:t>
       </w:r>
       <w:r>
         <w:rPr>
@@ -22598,8 +22928,64 @@
           <w:szCs w:val="22"/>
           <w:shd w:val="clear" w:color="auto" w:fill="FFFFFF"/>
         </w:rPr>
-        <w:t>Bradford, P., Porciello, M., Balkon, N. and Backus, D., 2007. The Blackboard learning system: The be all and end all in educational instruction?.</w:t>
-      </w:r>
+        <w:t xml:space="preserve">Bradford, P., </w:t>
+      </w:r>
+      <w:proofErr w:type="spellStart"/>
+      <w:r>
+        <w:rPr>
+          <w:rFonts w:ascii="Calibri" w:hAnsi="Calibri" w:cs="Arial"/>
+          <w:color w:val="222222"/>
+          <w:sz w:val="22"/>
+          <w:szCs w:val="22"/>
+          <w:shd w:val="clear" w:color="auto" w:fill="FFFFFF"/>
+        </w:rPr>
+        <w:t>Porciello</w:t>
+      </w:r>
+      <w:proofErr w:type="spellEnd"/>
+      <w:r>
+        <w:rPr>
+          <w:rFonts w:ascii="Calibri" w:hAnsi="Calibri" w:cs="Arial"/>
+          <w:color w:val="222222"/>
+          <w:sz w:val="22"/>
+          <w:szCs w:val="22"/>
+          <w:shd w:val="clear" w:color="auto" w:fill="FFFFFF"/>
+        </w:rPr>
+        <w:t xml:space="preserve">, M., </w:t>
+      </w:r>
+      <w:proofErr w:type="spellStart"/>
+      <w:r>
+        <w:rPr>
+          <w:rFonts w:ascii="Calibri" w:hAnsi="Calibri" w:cs="Arial"/>
+          <w:color w:val="222222"/>
+          <w:sz w:val="22"/>
+          <w:szCs w:val="22"/>
+          <w:shd w:val="clear" w:color="auto" w:fill="FFFFFF"/>
+        </w:rPr>
+        <w:t>Balkon</w:t>
+      </w:r>
+      <w:proofErr w:type="spellEnd"/>
+      <w:r>
+        <w:rPr>
+          <w:rFonts w:ascii="Calibri" w:hAnsi="Calibri" w:cs="Arial"/>
+          <w:color w:val="222222"/>
+          <w:sz w:val="22"/>
+          <w:szCs w:val="22"/>
+          <w:shd w:val="clear" w:color="auto" w:fill="FFFFFF"/>
+        </w:rPr>
+        <w:t xml:space="preserve">, N. and Backus, D., 2007. The Blackboard learning system: The be all and end all in educational </w:t>
+      </w:r>
+      <w:proofErr w:type="gramStart"/>
+      <w:r>
+        <w:rPr>
+          <w:rFonts w:ascii="Calibri" w:hAnsi="Calibri" w:cs="Arial"/>
+          <w:color w:val="222222"/>
+          <w:sz w:val="22"/>
+          <w:szCs w:val="22"/>
+          <w:shd w:val="clear" w:color="auto" w:fill="FFFFFF"/>
+        </w:rPr>
+        <w:t>instruction?.</w:t>
+      </w:r>
+      <w:proofErr w:type="gramEnd"/>
       <w:r>
         <w:rPr>
           <w:rStyle w:val="apple-converted-space"/>
@@ -22677,6 +23063,7 @@
           <w:shd w:val="clear" w:color="auto" w:fill="FFFFFF"/>
         </w:rPr>
       </w:pPr>
+      <w:proofErr w:type="spellStart"/>
       <w:r>
         <w:rPr>
           <w:rFonts w:ascii="Calibri" w:hAnsi="Calibri" w:cs="Calibri"/>
@@ -22685,7 +23072,18 @@
           <w:szCs w:val="22"/>
           <w:shd w:val="clear" w:color="auto" w:fill="FFFFFF"/>
         </w:rPr>
-        <w:t>Collabro., 2017.</w:t>
+        <w:t>Collabro</w:t>
+      </w:r>
+      <w:proofErr w:type="spellEnd"/>
+      <w:r>
+        <w:rPr>
+          <w:rFonts w:ascii="Calibri" w:hAnsi="Calibri" w:cs="Calibri"/>
+          <w:color w:val="000000"/>
+          <w:sz w:val="22"/>
+          <w:szCs w:val="22"/>
+          <w:shd w:val="clear" w:color="auto" w:fill="FFFFFF"/>
+        </w:rPr>
+        <w:t>., 2017.</w:t>
       </w:r>
       <w:r>
         <w:rPr>
@@ -22705,8 +23103,19 @@
           <w:sz w:val="22"/>
           <w:szCs w:val="22"/>
         </w:rPr>
-        <w:t>‎myHWU</w:t>
-      </w:r>
+        <w:t>‎</w:t>
+      </w:r>
+      <w:proofErr w:type="spellStart"/>
+      <w:r>
+        <w:rPr>
+          <w:rFonts w:ascii="Calibri" w:hAnsi="Calibri" w:cs="Calibri"/>
+          <w:color w:val="000000"/>
+          <w:sz w:val="22"/>
+          <w:szCs w:val="22"/>
+        </w:rPr>
+        <w:t>myHWU</w:t>
+      </w:r>
+      <w:proofErr w:type="spellEnd"/>
       <w:r>
         <w:rPr>
           <w:rFonts w:ascii="Calibri" w:hAnsi="Calibri" w:cs="Calibri"/>
@@ -22813,7 +23222,29 @@
           <w:szCs w:val="22"/>
           <w:shd w:val="clear" w:color="auto" w:fill="FFFFFF"/>
         </w:rPr>
-        <w:t>Chen, B. and Denoyelles, A., 2013. Exploring students’ mobile learning practices in higher education.</w:t>
+        <w:t xml:space="preserve">Chen, B. and </w:t>
+      </w:r>
+      <w:proofErr w:type="spellStart"/>
+      <w:r>
+        <w:rPr>
+          <w:rFonts w:ascii="Calibri" w:hAnsi="Calibri" w:cs="Calibri"/>
+          <w:color w:val="222222"/>
+          <w:sz w:val="22"/>
+          <w:szCs w:val="22"/>
+          <w:shd w:val="clear" w:color="auto" w:fill="FFFFFF"/>
+        </w:rPr>
+        <w:t>Denoyelles</w:t>
+      </w:r>
+      <w:proofErr w:type="spellEnd"/>
+      <w:r>
+        <w:rPr>
+          <w:rFonts w:ascii="Calibri" w:hAnsi="Calibri" w:cs="Calibri"/>
+          <w:color w:val="222222"/>
+          <w:sz w:val="22"/>
+          <w:szCs w:val="22"/>
+          <w:shd w:val="clear" w:color="auto" w:fill="FFFFFF"/>
+        </w:rPr>
+        <w:t>, A., 2013. Exploring students’ mobile learning practices in higher education.</w:t>
       </w:r>
       <w:r>
         <w:rPr>
@@ -22907,7 +23338,29 @@
           <w:szCs w:val="22"/>
           <w:shd w:val="clear" w:color="auto" w:fill="FFFFFF"/>
         </w:rPr>
-        <w:t>Chen, B. and Denoyelles, A., 2013. Device ownership (N=1,082). digital image. Educause. viewed 11 October 2019. &lt;https://er.educause.edu/-/media/images/articles/2013/10/chen_figure1.jpg?la=en&amp;hash=3F590B0D38DA4D6EDFA84DE5F81ACBCAB4BED32F&gt;.</w:t>
+        <w:t xml:space="preserve">Chen, B. and </w:t>
+      </w:r>
+      <w:proofErr w:type="spellStart"/>
+      <w:r>
+        <w:rPr>
+          <w:rFonts w:ascii="Calibri" w:hAnsi="Calibri" w:cs="Calibri"/>
+          <w:color w:val="222222"/>
+          <w:sz w:val="22"/>
+          <w:szCs w:val="22"/>
+          <w:shd w:val="clear" w:color="auto" w:fill="FFFFFF"/>
+        </w:rPr>
+        <w:t>Denoyelles</w:t>
+      </w:r>
+      <w:proofErr w:type="spellEnd"/>
+      <w:r>
+        <w:rPr>
+          <w:rFonts w:ascii="Calibri" w:hAnsi="Calibri" w:cs="Calibri"/>
+          <w:color w:val="222222"/>
+          <w:sz w:val="22"/>
+          <w:szCs w:val="22"/>
+          <w:shd w:val="clear" w:color="auto" w:fill="FFFFFF"/>
+        </w:rPr>
+        <w:t>, A., 2013. Device ownership (N=1,082). digital image. Educause. viewed 11 October 2019. &lt;https://er.educause.edu/-/media/images/articles/2013/10/chen_figure1.jpg?la=en&amp;hash=3F590B0D38DA4D6EDFA84DE5F81ACBCAB4BED32F&gt;.</w:t>
       </w:r>
     </w:p>
     <w:p>
@@ -22941,7 +23394,29 @@
           <w:szCs w:val="22"/>
           <w:shd w:val="clear" w:color="auto" w:fill="FFFFFF"/>
         </w:rPr>
-        <w:t>Chen, B. and Denoyelles, A., 2013. Comparing ownership and use for academic purposes (N-1,082). digital image. Educause. viewed 11 October 2019, &lt;https://er.educause.edu/-/media/images/articles/2013/10/chen_figure2.jpg?la=en&amp;hash=8CAE27A5043E9D1044555DCEA0A42CDEB8E721C9&gt;.</w:t>
+        <w:t xml:space="preserve">Chen, B. and </w:t>
+      </w:r>
+      <w:proofErr w:type="spellStart"/>
+      <w:r>
+        <w:rPr>
+          <w:rFonts w:ascii="Calibri" w:hAnsi="Calibri" w:cs="Calibri"/>
+          <w:color w:val="222222"/>
+          <w:sz w:val="22"/>
+          <w:szCs w:val="22"/>
+          <w:shd w:val="clear" w:color="auto" w:fill="FFFFFF"/>
+        </w:rPr>
+        <w:t>Denoyelles</w:t>
+      </w:r>
+      <w:proofErr w:type="spellEnd"/>
+      <w:r>
+        <w:rPr>
+          <w:rFonts w:ascii="Calibri" w:hAnsi="Calibri" w:cs="Calibri"/>
+          <w:color w:val="222222"/>
+          <w:sz w:val="22"/>
+          <w:szCs w:val="22"/>
+          <w:shd w:val="clear" w:color="auto" w:fill="FFFFFF"/>
+        </w:rPr>
+        <w:t>, A., 2013. Comparing ownership and use for academic purposes (N-1,082). digital image. Educause. viewed 11 October 2019, &lt;https://er.educause.edu/-/media/images/articles/2013/10/chen_figure2.jpg?la=en&amp;hash=8CAE27A5043E9D1044555DCEA0A42CDEB8E721C9&gt;.</w:t>
       </w:r>
     </w:p>
     <w:p>
@@ -22976,7 +23451,29 @@
           <w:shd w:val="clear" w:color="auto" w:fill="FFFFFF"/>
         </w:rPr>
         <w:lastRenderedPageBreak/>
-        <w:t>Ma, Z., Wang, H., Guo, Y. and Chen, X., 2016, May. LibRadar: fast and accurate detection of third-party libraries in Android apps. In</w:t>
+        <w:t xml:space="preserve">Ma, Z., Wang, H., Guo, Y. and Chen, X., 2016, May. </w:t>
+      </w:r>
+      <w:proofErr w:type="spellStart"/>
+      <w:r>
+        <w:rPr>
+          <w:rFonts w:ascii="Calibri" w:hAnsi="Calibri" w:cs="Calibri"/>
+          <w:color w:val="222222"/>
+          <w:sz w:val="22"/>
+          <w:szCs w:val="22"/>
+          <w:shd w:val="clear" w:color="auto" w:fill="FFFFFF"/>
+        </w:rPr>
+        <w:t>LibRadar</w:t>
+      </w:r>
+      <w:proofErr w:type="spellEnd"/>
+      <w:r>
+        <w:rPr>
+          <w:rFonts w:ascii="Calibri" w:hAnsi="Calibri" w:cs="Calibri"/>
+          <w:color w:val="222222"/>
+          <w:sz w:val="22"/>
+          <w:szCs w:val="22"/>
+          <w:shd w:val="clear" w:color="auto" w:fill="FFFFFF"/>
+        </w:rPr>
+        <w:t>: fast and accurate detection of third-party libraries in Android apps. In</w:t>
       </w:r>
       <w:r>
         <w:rPr>
@@ -23041,6 +23538,7 @@
           <w:szCs w:val="22"/>
         </w:rPr>
       </w:pPr>
+      <w:proofErr w:type="spellStart"/>
       <w:r>
         <w:rPr>
           <w:rFonts w:ascii="Calibri" w:hAnsi="Calibri" w:cs="Calibri"/>
@@ -23049,7 +23547,40 @@
           <w:szCs w:val="22"/>
           <w:shd w:val="clear" w:color="auto" w:fill="FFFFFF"/>
         </w:rPr>
-        <w:t>Raemaekers, S., van Deursen, A. and Visser, J., 2012, March. An analysis of dependence on third-party libraries in open source and proprietary systems. In </w:t>
+        <w:t>Raemaekers</w:t>
+      </w:r>
+      <w:proofErr w:type="spellEnd"/>
+      <w:r>
+        <w:rPr>
+          <w:rFonts w:ascii="Calibri" w:hAnsi="Calibri" w:cs="Calibri"/>
+          <w:color w:val="222222"/>
+          <w:sz w:val="22"/>
+          <w:szCs w:val="22"/>
+          <w:shd w:val="clear" w:color="auto" w:fill="FFFFFF"/>
+        </w:rPr>
+        <w:t xml:space="preserve">, S., van </w:t>
+      </w:r>
+      <w:proofErr w:type="spellStart"/>
+      <w:r>
+        <w:rPr>
+          <w:rFonts w:ascii="Calibri" w:hAnsi="Calibri" w:cs="Calibri"/>
+          <w:color w:val="222222"/>
+          <w:sz w:val="22"/>
+          <w:szCs w:val="22"/>
+          <w:shd w:val="clear" w:color="auto" w:fill="FFFFFF"/>
+        </w:rPr>
+        <w:t>Deursen</w:t>
+      </w:r>
+      <w:proofErr w:type="spellEnd"/>
+      <w:r>
+        <w:rPr>
+          <w:rFonts w:ascii="Calibri" w:hAnsi="Calibri" w:cs="Calibri"/>
+          <w:color w:val="222222"/>
+          <w:sz w:val="22"/>
+          <w:szCs w:val="22"/>
+          <w:shd w:val="clear" w:color="auto" w:fill="FFFFFF"/>
+        </w:rPr>
+        <w:t>, A. and Visser, J., 2012, March. An analysis of dependence on third-party libraries in open source and proprietary systems. In </w:t>
       </w:r>
       <w:r>
         <w:rPr>
@@ -23092,6 +23623,7 @@
           <w:szCs w:val="22"/>
         </w:rPr>
       </w:pPr>
+      <w:proofErr w:type="spellStart"/>
       <w:r>
         <w:rPr>
           <w:rFonts w:ascii="Calibri" w:hAnsi="Calibri" w:cs="Calibri"/>
@@ -23100,7 +23632,18 @@
           <w:szCs w:val="22"/>
           <w:shd w:val="clear" w:color="auto" w:fill="FFFFFF"/>
         </w:rPr>
-        <w:t>Haefliger, S., Von Krogh, G. and Spaeth, S., 2008. Code reuse in open source software. </w:t>
+        <w:t>Haefliger</w:t>
+      </w:r>
+      <w:proofErr w:type="spellEnd"/>
+      <w:r>
+        <w:rPr>
+          <w:rFonts w:ascii="Calibri" w:hAnsi="Calibri" w:cs="Calibri"/>
+          <w:color w:val="222222"/>
+          <w:sz w:val="22"/>
+          <w:szCs w:val="22"/>
+          <w:shd w:val="clear" w:color="auto" w:fill="FFFFFF"/>
+        </w:rPr>
+        <w:t>, S., Von Krogh, G. and Spaeth, S., 2008. Code reuse in open source software. </w:t>
       </w:r>
       <w:r>
         <w:rPr>
@@ -23307,7 +23850,29 @@
           <w:szCs w:val="22"/>
           <w:shd w:val="clear" w:color="auto" w:fill="FFFFFF"/>
         </w:rPr>
-        <w:t>Guo, W. and Liu, H., 2013, August. The analysis of push technology based on iphone operating system. In</w:t>
+        <w:t xml:space="preserve">Guo, W. and Liu, H., 2013, August. The analysis of push technology based on </w:t>
+      </w:r>
+      <w:proofErr w:type="spellStart"/>
+      <w:r>
+        <w:rPr>
+          <w:rFonts w:ascii="Calibri" w:hAnsi="Calibri" w:cs="Calibri"/>
+          <w:color w:val="222222"/>
+          <w:sz w:val="22"/>
+          <w:szCs w:val="22"/>
+          <w:shd w:val="clear" w:color="auto" w:fill="FFFFFF"/>
+        </w:rPr>
+        <w:t>iphone</w:t>
+      </w:r>
+      <w:proofErr w:type="spellEnd"/>
+      <w:r>
+        <w:rPr>
+          <w:rFonts w:ascii="Calibri" w:hAnsi="Calibri" w:cs="Calibri"/>
+          <w:color w:val="222222"/>
+          <w:sz w:val="22"/>
+          <w:szCs w:val="22"/>
+          <w:shd w:val="clear" w:color="auto" w:fill="FFFFFF"/>
+        </w:rPr>
+        <w:t xml:space="preserve"> operating system. In</w:t>
       </w:r>
       <w:r>
         <w:rPr>
@@ -23372,6 +23937,7 @@
           <w:szCs w:val="32"/>
         </w:rPr>
       </w:pPr>
+      <w:proofErr w:type="spellStart"/>
       <w:r>
         <w:rPr>
           <w:rFonts w:ascii="Calibri" w:hAnsi="Calibri" w:cs="Calibri"/>
@@ -23380,7 +23946,18 @@
           <w:szCs w:val="22"/>
           <w:shd w:val="clear" w:color="auto" w:fill="FFFFFF"/>
         </w:rPr>
-        <w:t>Cooijmans, T., de Ruiter, J. and Poll, E., 2014, November. Analysis of secure key storage solutions on Android. In</w:t>
+        <w:t>Cooijmans</w:t>
+      </w:r>
+      <w:proofErr w:type="spellEnd"/>
+      <w:r>
+        <w:rPr>
+          <w:rFonts w:ascii="Calibri" w:hAnsi="Calibri" w:cs="Calibri"/>
+          <w:color w:val="222222"/>
+          <w:sz w:val="22"/>
+          <w:szCs w:val="22"/>
+          <w:shd w:val="clear" w:color="auto" w:fill="FFFFFF"/>
+        </w:rPr>
+        <w:t>, T., de Ruiter, J. and Poll, E., 2014, November. Analysis of secure key storage solutions on Android. In</w:t>
       </w:r>
       <w:r>
         <w:rPr>
@@ -23454,7 +24031,29 @@
           <w:shd w:val="clear" w:color="auto" w:fill="FFFFFF"/>
         </w:rPr>
         <w:lastRenderedPageBreak/>
-        <w:t>Gong, J. and Tarasewich, P., 2004, November. Guidelines for handheld mobile device interface design. In</w:t>
+        <w:t xml:space="preserve">Gong, J. and </w:t>
+      </w:r>
+      <w:proofErr w:type="spellStart"/>
+      <w:r>
+        <w:rPr>
+          <w:rFonts w:ascii="Calibri" w:hAnsi="Calibri" w:cs="Calibri"/>
+          <w:color w:val="222222"/>
+          <w:sz w:val="22"/>
+          <w:szCs w:val="22"/>
+          <w:shd w:val="clear" w:color="auto" w:fill="FFFFFF"/>
+        </w:rPr>
+        <w:t>Tarasewich</w:t>
+      </w:r>
+      <w:proofErr w:type="spellEnd"/>
+      <w:r>
+        <w:rPr>
+          <w:rFonts w:ascii="Calibri" w:hAnsi="Calibri" w:cs="Calibri"/>
+          <w:color w:val="222222"/>
+          <w:sz w:val="22"/>
+          <w:szCs w:val="22"/>
+          <w:shd w:val="clear" w:color="auto" w:fill="FFFFFF"/>
+        </w:rPr>
+        <w:t>, P., 2004, November. Guidelines for handheld mobile device interface design. In</w:t>
       </w:r>
       <w:r>
         <w:rPr>
@@ -23521,6 +24120,7 @@
           <w:shd w:val="clear" w:color="auto" w:fill="FFFFFF"/>
         </w:rPr>
       </w:pPr>
+      <w:proofErr w:type="spellStart"/>
       <w:r>
         <w:rPr>
           <w:rFonts w:ascii="Calibri" w:hAnsi="Calibri" w:cs="Calibri"/>
@@ -23529,7 +24129,18 @@
           <w:szCs w:val="22"/>
           <w:shd w:val="clear" w:color="auto" w:fill="FFFFFF"/>
         </w:rPr>
-        <w:t>oblador., 2019.</w:t>
+        <w:t>oblador</w:t>
+      </w:r>
+      <w:proofErr w:type="spellEnd"/>
+      <w:r>
+        <w:rPr>
+          <w:rFonts w:ascii="Calibri" w:hAnsi="Calibri" w:cs="Calibri"/>
+          <w:color w:val="000000"/>
+          <w:sz w:val="22"/>
+          <w:szCs w:val="22"/>
+          <w:shd w:val="clear" w:color="auto" w:fill="FFFFFF"/>
+        </w:rPr>
+        <w:t>., 2019.</w:t>
       </w:r>
       <w:r>
         <w:rPr>
@@ -23585,6 +24196,7 @@
           <w:shd w:val="clear" w:color="auto" w:fill="FFFFFF"/>
         </w:rPr>
       </w:pPr>
+      <w:proofErr w:type="spellStart"/>
       <w:r>
         <w:rPr>
           <w:rFonts w:ascii="Calibri" w:hAnsi="Calibri" w:cs="Calibri"/>
@@ -23593,7 +24205,18 @@
           <w:szCs w:val="22"/>
           <w:shd w:val="clear" w:color="auto" w:fill="FFFFFF"/>
         </w:rPr>
-        <w:t xml:space="preserve">GlobalStats. 2019. </w:t>
+        <w:t>GlobalStats</w:t>
+      </w:r>
+      <w:proofErr w:type="spellEnd"/>
+      <w:r>
+        <w:rPr>
+          <w:rFonts w:ascii="Calibri" w:hAnsi="Calibri" w:cs="Calibri"/>
+          <w:color w:val="222222"/>
+          <w:sz w:val="22"/>
+          <w:szCs w:val="22"/>
+          <w:shd w:val="clear" w:color="auto" w:fill="FFFFFF"/>
+        </w:rPr>
+        <w:t xml:space="preserve">. 2019. </w:t>
       </w:r>
       <w:r>
         <w:rPr>
@@ -23652,7 +24275,7 @@
           <w:rFonts w:ascii="Calibri" w:hAnsi="Calibri" w:cs="Calibri"/>
         </w:rPr>
       </w:pPr>
-      <w:bookmarkStart w:id="52" w:name="_Toc25242331"/>
+      <w:bookmarkStart w:id="48" w:name="_Toc25242331"/>
       <w:r>
         <w:rPr>
           <w:rFonts w:ascii="Calibri" w:hAnsi="Calibri" w:cs="Calibri"/>
@@ -23660,7 +24283,7 @@
         <w:lastRenderedPageBreak/>
         <w:t>B. Figures</w:t>
       </w:r>
-      <w:bookmarkEnd w:id="52"/>
+      <w:bookmarkEnd w:id="48"/>
     </w:p>
     <w:p>
       <w:pPr>
@@ -24392,7 +25015,7 @@
           <w:rFonts w:ascii="Calibri" w:hAnsi="Calibri" w:cs="Calibri"/>
         </w:rPr>
       </w:pPr>
-      <w:bookmarkStart w:id="53" w:name="_Toc25242332"/>
+      <w:bookmarkStart w:id="49" w:name="_Toc25242332"/>
       <w:r>
         <w:rPr>
           <w:rFonts w:ascii="Calibri" w:hAnsi="Calibri" w:cs="Calibri"/>
@@ -24406,7 +25029,7 @@
         </w:rPr>
         <w:t>ix</w:t>
       </w:r>
-      <w:bookmarkEnd w:id="53"/>
+      <w:bookmarkEnd w:id="49"/>
     </w:p>
     <w:p>
       <w:pPr>
@@ -24422,14 +25045,14 @@
           <w:rFonts w:ascii="Calibri" w:hAnsi="Calibri" w:cs="Calibri"/>
         </w:rPr>
       </w:pPr>
-      <w:bookmarkStart w:id="54" w:name="_Toc25242333"/>
+      <w:bookmarkStart w:id="50" w:name="_Toc25242333"/>
       <w:r>
         <w:rPr>
           <w:rFonts w:ascii="Calibri" w:hAnsi="Calibri" w:cs="Calibri"/>
         </w:rPr>
         <w:t>1. Textual Use Case Descriptions</w:t>
       </w:r>
-      <w:bookmarkEnd w:id="54"/>
+      <w:bookmarkEnd w:id="50"/>
     </w:p>
     <w:p>
       <w:pPr>
@@ -42652,7 +43275,7 @@
 </file>
 
 <file path=customXml/itemProps2.xml><?xml version="1.0" encoding="utf-8"?>
-<ds:datastoreItem xmlns:ds="http://schemas.openxmlformats.org/officeDocument/2006/customXml" ds:itemID="{BC8D6AC2-72E5-E148-84AE-EB95B731357E}">
+<ds:datastoreItem xmlns:ds="http://schemas.openxmlformats.org/officeDocument/2006/customXml" ds:itemID="{A4E86681-8915-134E-A8C4-25D7750AFCBC}">
   <ds:schemaRefs>
     <ds:schemaRef ds:uri="http://schemas.openxmlformats.org/officeDocument/2006/bibliography"/>
   </ds:schemaRefs>

</xml_diff>